<commit_message>
Fix error in abbreviation logic
</commit_message>
<xml_diff>
--- a/diagrams/Documentation - Long Filepath Shorten Script.docx
+++ b/diagrams/Documentation - Long Filepath Shorten Script.docx
@@ -6915,19 +6915,7 @@
         <w:rPr>
           <w:lang w:val="en-US"/>
         </w:rPr>
-        <w:t xml:space="preserve">Scan Results - </w:t>
-      </w:r>
-      <w:r>
-        <w:rPr>
-          <w:lang w:val="en-US"/>
-        </w:rPr>
-        <w:t xml:space="preserve">How to </w:t>
-      </w:r>
-      <w:r>
-        <w:rPr>
-          <w:lang w:val="en-US"/>
-        </w:rPr>
-        <w:t>Interpret?</w:t>
+        <w:t>Scan Results</w:t>
       </w:r>
       <w:bookmarkEnd w:id="21"/>
     </w:p>
@@ -6942,30 +6930,122 @@
         <w:rPr>
           <w:lang w:val="en-US"/>
         </w:rPr>
-        <w:t>Your content goes here, using the Body Text style. Please note that this template includes all the styles that you will use to create a document consistent with the CGI brand. Please view the Styles pane to access the styles available for your use.</w:t>
+        <w:t>The script outputs scan results into two files:</w:t>
       </w:r>
     </w:p>
     <w:p>
       <w:pPr>
         <w:pStyle w:val="BodyText"/>
-        <w:rPr>
-          <w:lang w:val="en-US"/>
-        </w:rPr>
-      </w:pPr>
-      <w:r>
-        <w:rPr>
-          <w:lang w:val="en-US"/>
-        </w:rPr>
-        <w:t>Your content goes here, using the Body Text style. Please note that this template includes all the styles that you will use to create a document consistent with the CGI brand. Please view the Styles pane to access the styles available for your use.</w:t>
+        <w:numPr>
+          <w:ilvl w:val="0"/>
+          <w:numId w:val="26"/>
+        </w:numPr>
+        <w:rPr>
+          <w:lang w:val="en-US"/>
+        </w:rPr>
+      </w:pPr>
+      <w:r>
+        <w:rPr>
+          <w:b/>
+          <w:bCs/>
+          <w:lang w:val="en-US"/>
+        </w:rPr>
+        <w:t>Long File Names</w:t>
+      </w:r>
+      <w:r>
+        <w:rPr>
+          <w:lang w:val="en-US"/>
+        </w:rPr>
+        <w:t>: Listed in long_filenames_scan_output.txt.</w:t>
       </w:r>
     </w:p>
     <w:p>
       <w:pPr>
         <w:pStyle w:val="BodyText"/>
-        <w:rPr>
-          <w:lang w:val="en-US"/>
-        </w:rPr>
-      </w:pPr>
+        <w:numPr>
+          <w:ilvl w:val="0"/>
+          <w:numId w:val="26"/>
+        </w:numPr>
+        <w:rPr>
+          <w:lang w:val="en-US"/>
+        </w:rPr>
+      </w:pPr>
+      <w:r>
+        <w:rPr>
+          <w:b/>
+          <w:bCs/>
+          <w:lang w:val="en-US"/>
+        </w:rPr>
+        <w:t>Long Directory Paths</w:t>
+      </w:r>
+      <w:r>
+        <w:rPr>
+          <w:lang w:val="en-US"/>
+        </w:rPr>
+        <w:t>: Detailed in long_dir_path_scan_output.txt.</w:t>
+      </w:r>
+    </w:p>
+    <w:p>
+      <w:pPr>
+        <w:pStyle w:val="BodyText"/>
+        <w:rPr>
+          <w:lang w:val="en-US"/>
+        </w:rPr>
+      </w:pPr>
+      <w:r>
+        <w:rPr>
+          <w:lang w:val="en-US"/>
+        </w:rPr>
+        <w:t xml:space="preserve">Each file </w:t>
+      </w:r>
+      <w:r>
+        <w:rPr>
+          <w:lang w:val="en-US"/>
+        </w:rPr>
+        <w:t>may</w:t>
+      </w:r>
+      <w:r>
+        <w:rPr>
+          <w:lang w:val="en-US"/>
+        </w:rPr>
+        <w:t xml:space="preserve"> </w:t>
+      </w:r>
+      <w:r>
+        <w:rPr>
+          <w:lang w:val="en-US"/>
+        </w:rPr>
+        <w:t xml:space="preserve">further </w:t>
+      </w:r>
+      <w:r>
+        <w:rPr>
+          <w:lang w:val="en-US"/>
+        </w:rPr>
+        <w:t>split into multiple parts if the number of entries exceeds a set threshold</w:t>
+      </w:r>
+      <w:r>
+        <w:rPr>
+          <w:lang w:val="en-US"/>
+        </w:rPr>
+        <w:t xml:space="preserve"> (</w:t>
+      </w:r>
+      <w:r>
+        <w:rPr>
+          <w:lang w:val="en-US"/>
+        </w:rPr>
+        <w:t>scan_entry_threshold</w:t>
+      </w:r>
+      <w:r>
+        <w:rPr>
+          <w:lang w:val="en-US"/>
+        </w:rPr>
+        <w:t xml:space="preserve"> in config.ini)</w:t>
+      </w:r>
+      <w:r>
+        <w:rPr>
+          <w:lang w:val="en-US"/>
+        </w:rPr>
+        <w:t>, enhancing readability.</w:t>
+      </w:r>
     </w:p>
     <w:p>
       <w:pPr>
@@ -9782,6 +9862,92 @@
     </w:lvl>
   </w:abstractNum>
   <w:abstractNum w:abstractNumId="15" w15:restartNumberingAfterBreak="0">
+    <w:nsid w:val="585A2E28"/>
+    <w:multiLevelType w:val="hybridMultilevel"/>
+    <w:tmpl w:val="DD56C930"/>
+    <w:lvl w:ilvl="0" w:tplc="1009000F">
+      <w:start w:val="1"/>
+      <w:numFmt w:val="decimal"/>
+      <w:lvlText w:val="%1."/>
+      <w:lvlJc w:val="left"/>
+      <w:pPr>
+        <w:ind w:left="720" w:hanging="360"/>
+      </w:pPr>
+    </w:lvl>
+    <w:lvl w:ilvl="1" w:tplc="10090019" w:tentative="1">
+      <w:start w:val="1"/>
+      <w:numFmt w:val="lowerLetter"/>
+      <w:lvlText w:val="%2."/>
+      <w:lvlJc w:val="left"/>
+      <w:pPr>
+        <w:ind w:left="1440" w:hanging="360"/>
+      </w:pPr>
+    </w:lvl>
+    <w:lvl w:ilvl="2" w:tplc="1009001B" w:tentative="1">
+      <w:start w:val="1"/>
+      <w:numFmt w:val="lowerRoman"/>
+      <w:lvlText w:val="%3."/>
+      <w:lvlJc w:val="right"/>
+      <w:pPr>
+        <w:ind w:left="2160" w:hanging="180"/>
+      </w:pPr>
+    </w:lvl>
+    <w:lvl w:ilvl="3" w:tplc="1009000F" w:tentative="1">
+      <w:start w:val="1"/>
+      <w:numFmt w:val="decimal"/>
+      <w:lvlText w:val="%4."/>
+      <w:lvlJc w:val="left"/>
+      <w:pPr>
+        <w:ind w:left="2880" w:hanging="360"/>
+      </w:pPr>
+    </w:lvl>
+    <w:lvl w:ilvl="4" w:tplc="10090019" w:tentative="1">
+      <w:start w:val="1"/>
+      <w:numFmt w:val="lowerLetter"/>
+      <w:lvlText w:val="%5."/>
+      <w:lvlJc w:val="left"/>
+      <w:pPr>
+        <w:ind w:left="3600" w:hanging="360"/>
+      </w:pPr>
+    </w:lvl>
+    <w:lvl w:ilvl="5" w:tplc="1009001B" w:tentative="1">
+      <w:start w:val="1"/>
+      <w:numFmt w:val="lowerRoman"/>
+      <w:lvlText w:val="%6."/>
+      <w:lvlJc w:val="right"/>
+      <w:pPr>
+        <w:ind w:left="4320" w:hanging="180"/>
+      </w:pPr>
+    </w:lvl>
+    <w:lvl w:ilvl="6" w:tplc="1009000F" w:tentative="1">
+      <w:start w:val="1"/>
+      <w:numFmt w:val="decimal"/>
+      <w:lvlText w:val="%7."/>
+      <w:lvlJc w:val="left"/>
+      <w:pPr>
+        <w:ind w:left="5040" w:hanging="360"/>
+      </w:pPr>
+    </w:lvl>
+    <w:lvl w:ilvl="7" w:tplc="10090019" w:tentative="1">
+      <w:start w:val="1"/>
+      <w:numFmt w:val="lowerLetter"/>
+      <w:lvlText w:val="%8."/>
+      <w:lvlJc w:val="left"/>
+      <w:pPr>
+        <w:ind w:left="5760" w:hanging="360"/>
+      </w:pPr>
+    </w:lvl>
+    <w:lvl w:ilvl="8" w:tplc="1009001B" w:tentative="1">
+      <w:start w:val="1"/>
+      <w:numFmt w:val="lowerRoman"/>
+      <w:lvlText w:val="%9."/>
+      <w:lvlJc w:val="right"/>
+      <w:pPr>
+        <w:ind w:left="6480" w:hanging="180"/>
+      </w:pPr>
+    </w:lvl>
+  </w:abstractNum>
+  <w:abstractNum w:abstractNumId="16" w15:restartNumberingAfterBreak="0">
     <w:nsid w:val="5A913BD4"/>
     <w:multiLevelType w:val="multilevel"/>
     <w:tmpl w:val="E50C987E"/>
@@ -9894,7 +10060,7 @@
       </w:pPr>
     </w:lvl>
   </w:abstractNum>
-  <w:abstractNum w:abstractNumId="16" w15:restartNumberingAfterBreak="0">
+  <w:abstractNum w:abstractNumId="17" w15:restartNumberingAfterBreak="0">
     <w:nsid w:val="5ABB1167"/>
     <w:multiLevelType w:val="multilevel"/>
     <w:tmpl w:val="9D7AD508"/>
@@ -10011,7 +10177,7 @@
       </w:pPr>
     </w:lvl>
   </w:abstractNum>
-  <w:abstractNum w:abstractNumId="17" w15:restartNumberingAfterBreak="0">
+  <w:abstractNum w:abstractNumId="18" w15:restartNumberingAfterBreak="0">
     <w:nsid w:val="5C073EAA"/>
     <w:multiLevelType w:val="hybridMultilevel"/>
     <w:tmpl w:val="8FE4AAD2"/>
@@ -10124,7 +10290,7 @@
       </w:rPr>
     </w:lvl>
   </w:abstractNum>
-  <w:abstractNum w:abstractNumId="18" w15:restartNumberingAfterBreak="0">
+  <w:abstractNum w:abstractNumId="19" w15:restartNumberingAfterBreak="0">
     <w:nsid w:val="5EB64445"/>
     <w:multiLevelType w:val="hybridMultilevel"/>
     <w:tmpl w:val="79309C6E"/>
@@ -10237,7 +10403,7 @@
       </w:rPr>
     </w:lvl>
   </w:abstractNum>
-  <w:abstractNum w:abstractNumId="19" w15:restartNumberingAfterBreak="0">
+  <w:abstractNum w:abstractNumId="20" w15:restartNumberingAfterBreak="0">
     <w:nsid w:val="6BDE7BA1"/>
     <w:multiLevelType w:val="hybridMultilevel"/>
     <w:tmpl w:val="5CD6E29A"/>
@@ -10350,7 +10516,7 @@
       </w:rPr>
     </w:lvl>
   </w:abstractNum>
-  <w:abstractNum w:abstractNumId="20" w15:restartNumberingAfterBreak="0">
+  <w:abstractNum w:abstractNumId="21" w15:restartNumberingAfterBreak="0">
     <w:nsid w:val="6D6E691C"/>
     <w:multiLevelType w:val="hybridMultilevel"/>
     <w:tmpl w:val="58C6268C"/>
@@ -10463,7 +10629,7 @@
       </w:rPr>
     </w:lvl>
   </w:abstractNum>
-  <w:abstractNum w:abstractNumId="21" w15:restartNumberingAfterBreak="0">
+  <w:abstractNum w:abstractNumId="22" w15:restartNumberingAfterBreak="0">
     <w:nsid w:val="6FF85DC8"/>
     <w:multiLevelType w:val="multilevel"/>
     <w:tmpl w:val="00F4E360"/>
@@ -10583,7 +10749,7 @@
       </w:rPr>
     </w:lvl>
   </w:abstractNum>
-  <w:abstractNum w:abstractNumId="22" w15:restartNumberingAfterBreak="0">
+  <w:abstractNum w:abstractNumId="23" w15:restartNumberingAfterBreak="0">
     <w:nsid w:val="722964FE"/>
     <w:multiLevelType w:val="multilevel"/>
     <w:tmpl w:val="47223356"/>
@@ -10732,7 +10898,7 @@
       </w:rPr>
     </w:lvl>
   </w:abstractNum>
-  <w:abstractNum w:abstractNumId="23" w15:restartNumberingAfterBreak="0">
+  <w:abstractNum w:abstractNumId="24" w15:restartNumberingAfterBreak="0">
     <w:nsid w:val="75C31B82"/>
     <w:multiLevelType w:val="hybridMultilevel"/>
     <w:tmpl w:val="B052AD40"/>
@@ -10845,7 +11011,7 @@
       </w:rPr>
     </w:lvl>
   </w:abstractNum>
-  <w:abstractNum w:abstractNumId="24" w15:restartNumberingAfterBreak="0">
+  <w:abstractNum w:abstractNumId="25" w15:restartNumberingAfterBreak="0">
     <w:nsid w:val="75EB1678"/>
     <w:multiLevelType w:val="hybridMultilevel"/>
     <w:tmpl w:val="F0A472E8"/>
@@ -10968,16 +11134,16 @@
     <w:abstractNumId w:val="6"/>
   </w:num>
   <w:num w:numId="4">
-    <w:abstractNumId w:val="24"/>
+    <w:abstractNumId w:val="25"/>
   </w:num>
   <w:num w:numId="5">
     <w:abstractNumId w:val="12"/>
   </w:num>
   <w:num w:numId="6">
-    <w:abstractNumId w:val="19"/>
+    <w:abstractNumId w:val="20"/>
   </w:num>
   <w:num w:numId="7">
-    <w:abstractNumId w:val="20"/>
+    <w:abstractNumId w:val="21"/>
   </w:num>
   <w:num w:numId="8">
     <w:abstractNumId w:val="4"/>
@@ -10986,7 +11152,7 @@
     <w:abstractNumId w:val="7"/>
   </w:num>
   <w:num w:numId="10">
-    <w:abstractNumId w:val="23"/>
+    <w:abstractNumId w:val="24"/>
   </w:num>
   <w:num w:numId="11">
     <w:abstractNumId w:val="2"/>
@@ -11001,16 +11167,16 @@
     <w:abstractNumId w:val="10"/>
   </w:num>
   <w:num w:numId="15">
-    <w:abstractNumId w:val="21"/>
+    <w:abstractNumId w:val="22"/>
   </w:num>
   <w:num w:numId="16">
-    <w:abstractNumId w:val="18"/>
+    <w:abstractNumId w:val="19"/>
   </w:num>
   <w:num w:numId="17">
     <w:abstractNumId w:val="11"/>
   </w:num>
   <w:num w:numId="18">
-    <w:abstractNumId w:val="17"/>
+    <w:abstractNumId w:val="18"/>
   </w:num>
   <w:num w:numId="19">
     <w:abstractNumId w:val="9"/>
@@ -11019,7 +11185,7 @@
     <w:abstractNumId w:val="14"/>
   </w:num>
   <w:num w:numId="21">
-    <w:abstractNumId w:val="16"/>
+    <w:abstractNumId w:val="17"/>
   </w:num>
   <w:num w:numId="22">
     <w:abstractNumId w:val="5"/>
@@ -11028,9 +11194,12 @@
     <w:abstractNumId w:val="8"/>
   </w:num>
   <w:num w:numId="24">
-    <w:abstractNumId w:val="22"/>
+    <w:abstractNumId w:val="23"/>
   </w:num>
   <w:num w:numId="25">
+    <w:abstractNumId w:val="16"/>
+  </w:num>
+  <w:num w:numId="26">
     <w:abstractNumId w:val="15"/>
   </w:num>
 </w:numbering>
@@ -13124,6 +13293,7 @@
     <w:rsid w:val="000161D0"/>
     <w:rsid w:val="00073DE8"/>
     <w:rsid w:val="000952EA"/>
+    <w:rsid w:val="00364BAC"/>
     <w:rsid w:val="00552A11"/>
     <w:rsid w:val="00D244E3"/>
   </w:rsids>

</xml_diff>

<commit_message>
Documentation update and files clean up
</commit_message>
<xml_diff>
--- a/diagrams/Documentation - Long Filepath Shorten Script.docx
+++ b/diagrams/Documentation - Long Filepath Shorten Script.docx
@@ -1,6 +1,6 @@
 
 <file path=word/document.xml><?xml version="1.0" encoding="utf-8"?>
-<w:document xmlns:wpc="http://schemas.microsoft.com/office/word/2010/wordprocessingCanvas" xmlns:cx="http://schemas.microsoft.com/office/drawing/2014/chartex" xmlns:cx1="http://schemas.microsoft.com/office/drawing/2015/9/8/chartex" xmlns:cx2="http://schemas.microsoft.com/office/drawing/2015/10/21/chartex" xmlns:cx3="http://schemas.microsoft.com/office/drawing/2016/5/9/chartex" xmlns:cx4="http://schemas.microsoft.com/office/drawing/2016/5/10/chartex" xmlns:cx5="http://schemas.microsoft.com/office/drawing/2016/5/11/chartex" xmlns:cx6="http://schemas.microsoft.com/office/drawing/2016/5/12/chartex" xmlns:cx7="http://schemas.microsoft.com/office/drawing/2016/5/13/chartex" xmlns:cx8="http://schemas.microsoft.com/office/drawing/2016/5/14/chartex" xmlns:mc="http://schemas.openxmlformats.org/markup-compatibility/2006" xmlns:aink="http://schemas.microsoft.com/office/drawing/2016/ink" xmlns:am3d="http://schemas.microsoft.com/office/drawing/2017/model3d" xmlns:o="urn:schemas-microsoft-com:office:office" xmlns:r="http://schemas.openxmlformats.org/officeDocument/2006/relationships" xmlns:m="http://schemas.openxmlformats.org/officeDocument/2006/math" xmlns:v="urn:schemas-microsoft-com:vml" xmlns:wp14="http://schemas.microsoft.com/office/word/2010/wordprocessingDrawing" xmlns:wp="http://schemas.openxmlformats.org/drawingml/2006/wordprocessingDrawing" xmlns:w10="urn:schemas-microsoft-com:office:word" xmlns:w="http://schemas.openxmlformats.org/wordprocessingml/2006/main" xmlns:w14="http://schemas.microsoft.com/office/word/2010/wordml" xmlns:w15="http://schemas.microsoft.com/office/word/2012/wordml" xmlns:w16cex="http://schemas.microsoft.com/office/word/2018/wordml/cex" xmlns:w16cid="http://schemas.microsoft.com/office/word/2016/wordml/cid" xmlns:w16="http://schemas.microsoft.com/office/word/2018/wordml" xmlns:w16sdtdh="http://schemas.microsoft.com/office/word/2020/wordml/sdtdatahash" xmlns:w16se="http://schemas.microsoft.com/office/word/2015/wordml/symex" xmlns:wpg="http://schemas.microsoft.com/office/word/2010/wordprocessingGroup" xmlns:wpi="http://schemas.microsoft.com/office/word/2010/wordprocessingInk" xmlns:wne="http://schemas.microsoft.com/office/word/2006/wordml" xmlns:wps="http://schemas.microsoft.com/office/word/2010/wordprocessingShape" mc:Ignorable="w14 w15 w16se w16cid w16 w16cex w16sdtdh wp14">
+<w:document xmlns:wpc="http://schemas.microsoft.com/office/word/2010/wordprocessingCanvas" xmlns:cx="http://schemas.microsoft.com/office/drawing/2014/chartex" xmlns:cx1="http://schemas.microsoft.com/office/drawing/2015/9/8/chartex" xmlns:cx2="http://schemas.microsoft.com/office/drawing/2015/10/21/chartex" xmlns:cx3="http://schemas.microsoft.com/office/drawing/2016/5/9/chartex" xmlns:cx4="http://schemas.microsoft.com/office/drawing/2016/5/10/chartex" xmlns:cx5="http://schemas.microsoft.com/office/drawing/2016/5/11/chartex" xmlns:cx6="http://schemas.microsoft.com/office/drawing/2016/5/12/chartex" xmlns:cx7="http://schemas.microsoft.com/office/drawing/2016/5/13/chartex" xmlns:cx8="http://schemas.microsoft.com/office/drawing/2016/5/14/chartex" xmlns:mc="http://schemas.openxmlformats.org/markup-compatibility/2006" xmlns:aink="http://schemas.microsoft.com/office/drawing/2016/ink" xmlns:am3d="http://schemas.microsoft.com/office/drawing/2017/model3d" xmlns:o="urn:schemas-microsoft-com:office:office" xmlns:oel="http://schemas.microsoft.com/office/2019/extlst" xmlns:r="http://schemas.openxmlformats.org/officeDocument/2006/relationships" xmlns:m="http://schemas.openxmlformats.org/officeDocument/2006/math" xmlns:v="urn:schemas-microsoft-com:vml" xmlns:wp14="http://schemas.microsoft.com/office/word/2010/wordprocessingDrawing" xmlns:wp="http://schemas.openxmlformats.org/drawingml/2006/wordprocessingDrawing" xmlns:w10="urn:schemas-microsoft-com:office:word" xmlns:w="http://schemas.openxmlformats.org/wordprocessingml/2006/main" xmlns:w14="http://schemas.microsoft.com/office/word/2010/wordml" xmlns:w15="http://schemas.microsoft.com/office/word/2012/wordml" xmlns:w16cex="http://schemas.microsoft.com/office/word/2018/wordml/cex" xmlns:w16cid="http://schemas.microsoft.com/office/word/2016/wordml/cid" xmlns:w16="http://schemas.microsoft.com/office/word/2018/wordml" xmlns:w16sdtdh="http://schemas.microsoft.com/office/word/2020/wordml/sdtdatahash" xmlns:w16se="http://schemas.microsoft.com/office/word/2015/wordml/symex" xmlns:wpg="http://schemas.microsoft.com/office/word/2010/wordprocessingGroup" xmlns:wpi="http://schemas.microsoft.com/office/word/2010/wordprocessingInk" xmlns:wne="http://schemas.microsoft.com/office/word/2006/wordml" xmlns:wps="http://schemas.microsoft.com/office/word/2010/wordprocessingShape" mc:Ignorable="w14 w15 w16se w16cid w16 w16cex w16sdtdh wp14">
   <w:body>
     <w:p>
       <w:pPr>
@@ -216,7 +216,6 @@
                                   <w:calendar w:val="gregorian"/>
                                 </w:date>
                               </w:sdtPr>
-                              <w:sdtEndPr/>
                               <w:sdtContent>
                                 <w:r>
                                   <w:rPr>
@@ -244,7 +243,7 @@
                 <v:stroke joinstyle="miter"/>
                 <v:path gradientshapeok="t" o:connecttype="rect"/>
               </v:shapetype>
-              <v:shape id="Text Box 2" o:spid="_x0000_s1026" type="#_x0000_t202" style="width:510pt;height:159.8pt;visibility:visible;mso-wrap-style:square;mso-left-percent:-10001;mso-top-percent:-10001;mso-position-horizontal:absolute;mso-position-horizontal-relative:char;mso-position-vertical:absolute;mso-position-vertical-relative:line;mso-left-percent:-10001;mso-top-percent:-10001;v-text-anchor:bottom" o:gfxdata="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" filled="f" stroked="f">
+              <v:shape id="Text Box 2" o:spid="_x0000_s1026" type="#_x0000_t202" style="width:510pt;height:159.8pt;visibility:visible;mso-wrap-style:square;mso-left-percent:-10001;mso-top-percent:-10001;mso-position-horizontal:absolute;mso-position-horizontal-relative:char;mso-position-vertical:absolute;mso-position-vertical-relative:line;mso-left-percent:-10001;mso-top-percent:-10001;v-text-anchor:bottom" o:gfxdata="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" filled="f" stroked="f">
                 <v:textbox inset="0,0,0,0">
                   <w:txbxContent>
                     <w:p>
@@ -285,7 +284,6 @@
                             <w:calendar w:val="gregorian"/>
                           </w:date>
                         </w:sdtPr>
-                        <w:sdtEndPr/>
                         <w:sdtContent>
                           <w:r>
                             <w:rPr>
@@ -303,119 +301,6 @@
             </w:pict>
           </mc:Fallback>
         </mc:AlternateContent>
-      </w:r>
-    </w:p>
-    <w:p>
-      <w:pPr>
-        <w:pStyle w:val="FootnoteText"/>
-        <w:spacing w:after="20"/>
-        <w:rPr>
-          <w:lang w:val="en-US"/>
-        </w:rPr>
-        <w:sectPr>
-          <w:footerReference w:type="default" r:id="rId11"/>
-          <w:pgSz w:w="11906" w:h="16838" w:code="9"/>
-          <w:pgMar w:top="1020" w:right="1020" w:bottom="1020" w:left="1020" w:header="720" w:footer="560" w:gutter="0"/>
-          <w:pgNumType w:fmt="lowerRoman"/>
-          <w:cols w:space="708"/>
-          <w:titlePg/>
-          <w:docGrid w:linePitch="360"/>
-        </w:sectPr>
-      </w:pPr>
-      <w:sdt>
-        <w:sdtPr>
-          <w:rPr>
-            <w:rStyle w:val="ConfidentialityType"/>
-            <w:lang w:val="en-US"/>
-          </w:rPr>
-          <w:alias w:val="Security Classification"/>
-          <w:tag w:val="Security Classification"/>
-          <w:id w:val="-1270924730"/>
-          <w:placeholder>
-            <w:docPart w:val="8DBE18866765429F9FFE0AE22AA87749"/>
-          </w:placeholder>
-          <w:dropDownList>
-            <w:listItem w:displayText="Public" w:value="Public"/>
-            <w:listItem w:displayText="Internal" w:value="Internal"/>
-            <w:listItem w:displayText="Confidential" w:value="Confidential"/>
-            <w:listItem w:displayText="Highly Confidential" w:value="Highly Confidential"/>
-          </w:dropDownList>
-        </w:sdtPr>
-        <w:sdtEndPr>
-          <w:rPr>
-            <w:rStyle w:val="ConfidentialityType"/>
-          </w:rPr>
-        </w:sdtEndPr>
-        <w:sdtContent>
-          <w:r>
-            <w:rPr>
-              <w:rStyle w:val="ConfidentialityType"/>
-              <w:lang w:val="en-US"/>
-            </w:rPr>
-            <w:t>Internal</w:t>
-          </w:r>
-        </w:sdtContent>
-      </w:sdt>
-      <w:r>
-        <w:rPr>
-          <w:rStyle w:val="ConfidentialityType"/>
-          <w:lang w:val="en-US"/>
-        </w:rPr>
-        <w:t xml:space="preserve"> </w:t>
-      </w:r>
-      <w:r>
-        <w:rPr>
-          <w:position w:val="2"/>
-          <w:lang w:val="en-US"/>
-        </w:rPr>
-        <w:t xml:space="preserve"> </w:t>
-      </w:r>
-      <w:r>
-        <w:rPr>
-          <w:lang w:val="en-US"/>
-        </w:rPr>
-        <w:t xml:space="preserve">© </w:t>
-      </w:r>
-      <w:sdt>
-        <w:sdtPr>
-          <w:rPr>
-            <w:lang w:val="en-US"/>
-          </w:rPr>
-          <w:alias w:val="Submission Year"/>
-          <w:tag w:val=""/>
-          <w:id w:val="-734166416"/>
-          <w:placeholder>
-            <w:docPart w:val="7CB1F7AEC1374553B4B093091D30DB0B"/>
-          </w:placeholder>
-          <w:dataBinding w:prefixMappings="xmlns:ns0='http://schemas.microsoft.com/office/2006/coverPageProps' " w:xpath="/ns0:CoverPageProperties[1]/ns0:PublishDate[1]" w:storeItemID="{55AF091B-3C7A-41E3-B477-F2FDAA23CFDA}"/>
-          <w:date w:fullDate="2024-02-07T00:00:00Z">
-            <w:dateFormat w:val="yyyy"/>
-            <w:lid w:val="en-CA"/>
-            <w:storeMappedDataAs w:val="dateTime"/>
-            <w:calendar w:val="gregorian"/>
-          </w:date>
-        </w:sdtPr>
-        <w:sdtEndPr/>
-        <w:sdtContent>
-          <w:r>
-            <w:rPr>
-              <w:lang w:val="en-US"/>
-            </w:rPr>
-            <w:t>2024</w:t>
-          </w:r>
-        </w:sdtContent>
-      </w:sdt>
-      <w:r>
-        <w:rPr>
-          <w:lang w:val="en-US"/>
-        </w:rPr>
-        <w:t xml:space="preserve"> CGI Inc</w:t>
-      </w:r>
-      <w:r>
-        <w:rPr>
-          <w:lang w:val="en-US"/>
-        </w:rPr>
-        <w:t>.</w:t>
       </w:r>
     </w:p>
     <w:p>
@@ -3235,7 +3120,7 @@
                     </pic:cNvPicPr>
                   </pic:nvPicPr>
                   <pic:blipFill>
-                    <a:blip r:embed="rId12"/>
+                    <a:blip r:embed="rId11"/>
                     <a:stretch>
                       <a:fillRect/>
                     </a:stretch>
@@ -3301,7 +3186,7 @@
                     </pic:cNvPicPr>
                   </pic:nvPicPr>
                   <pic:blipFill>
-                    <a:blip r:embed="rId13"/>
+                    <a:blip r:embed="rId12"/>
                     <a:stretch>
                       <a:fillRect/>
                     </a:stretch>
@@ -3523,7 +3408,7 @@
                     </pic:cNvPicPr>
                   </pic:nvPicPr>
                   <pic:blipFill>
-                    <a:blip r:embed="rId14"/>
+                    <a:blip r:embed="rId13"/>
                     <a:stretch>
                       <a:fillRect/>
                     </a:stretch>
@@ -3685,7 +3570,7 @@
                     </pic:cNvPicPr>
                   </pic:nvPicPr>
                   <pic:blipFill>
-                    <a:blip r:embed="rId15"/>
+                    <a:blip r:embed="rId14"/>
                     <a:stretch>
                       <a:fillRect/>
                     </a:stretch>
@@ -3759,7 +3644,7 @@
                     </pic:cNvPicPr>
                   </pic:nvPicPr>
                   <pic:blipFill>
-                    <a:blip r:embed="rId16"/>
+                    <a:blip r:embed="rId15"/>
                     <a:stretch>
                       <a:fillRect/>
                     </a:stretch>
@@ -3934,7 +3819,7 @@
                     </pic:cNvPicPr>
                   </pic:nvPicPr>
                   <pic:blipFill>
-                    <a:blip r:embed="rId17"/>
+                    <a:blip r:embed="rId16"/>
                     <a:stretch>
                       <a:fillRect/>
                     </a:stretch>
@@ -5626,7 +5511,6 @@
               <w:rPr>
                 <w:lang w:val="en-CA"/>
               </w:rPr>
-              <w:lastRenderedPageBreak/>
               <w:t>long_filename_modified_output</w:t>
             </w:r>
           </w:p>
@@ -5716,6 +5600,7 @@
               <w:rPr>
                 <w:lang w:val="en-CA"/>
               </w:rPr>
+              <w:lastRenderedPageBreak/>
               <w:t>long_dir_path_modified_error</w:t>
             </w:r>
           </w:p>
@@ -5965,7 +5850,7 @@
             <w:tcBorders>
               <w:top w:val="single" w:sz="2" w:space="0" w:color="E3E3E3"/>
               <w:left w:val="single" w:sz="6" w:space="0" w:color="E3E3E3"/>
-              <w:bottom w:val="single" w:sz="6" w:space="0" w:color="E3E3E3"/>
+              <w:bottom w:val="single" w:sz="2" w:space="0" w:color="E3E3E3"/>
               <w:right w:val="single" w:sz="2" w:space="0" w:color="E3E3E3"/>
             </w:tcBorders>
             <w:shd w:val="clear" w:color="auto" w:fill="FFFFFF"/>
@@ -5993,7 +5878,7 @@
             <w:tcBorders>
               <w:top w:val="single" w:sz="2" w:space="0" w:color="E3E3E3"/>
               <w:left w:val="single" w:sz="6" w:space="0" w:color="E3E3E3"/>
-              <w:bottom w:val="single" w:sz="6" w:space="0" w:color="E3E3E3"/>
+              <w:bottom w:val="single" w:sz="2" w:space="0" w:color="E3E3E3"/>
               <w:right w:val="single" w:sz="2" w:space="0" w:color="E3E3E3"/>
             </w:tcBorders>
             <w:shd w:val="clear" w:color="auto" w:fill="FFFFFF"/>
@@ -6021,7 +5906,7 @@
             <w:tcBorders>
               <w:top w:val="single" w:sz="2" w:space="0" w:color="E3E3E3"/>
               <w:left w:val="single" w:sz="6" w:space="0" w:color="E3E3E3"/>
-              <w:bottom w:val="single" w:sz="6" w:space="0" w:color="E3E3E3"/>
+              <w:bottom w:val="single" w:sz="2" w:space="0" w:color="E3E3E3"/>
               <w:right w:val="single" w:sz="6" w:space="0" w:color="E3E3E3"/>
             </w:tcBorders>
             <w:shd w:val="clear" w:color="auto" w:fill="FFFFFF"/>
@@ -6044,6 +5929,92 @@
           </w:p>
         </w:tc>
       </w:tr>
+      <w:tr>
+        <w:trPr>
+          <w:tblCellSpacing w:w="15" w:type="dxa"/>
+        </w:trPr>
+        <w:tc>
+          <w:tcPr>
+            <w:tcW w:w="0" w:type="auto"/>
+            <w:tcBorders>
+              <w:top w:val="single" w:sz="2" w:space="0" w:color="E3E3E3"/>
+              <w:left w:val="single" w:sz="6" w:space="0" w:color="E3E3E3"/>
+              <w:bottom w:val="single" w:sz="6" w:space="0" w:color="E3E3E3"/>
+              <w:right w:val="single" w:sz="2" w:space="0" w:color="E3E3E3"/>
+            </w:tcBorders>
+            <w:shd w:val="clear" w:color="auto" w:fill="FFFFFF"/>
+            <w:vAlign w:val="bottom"/>
+          </w:tcPr>
+          <w:p>
+            <w:pPr>
+              <w:pStyle w:val="BodyText"/>
+              <w:rPr>
+                <w:lang w:val="en-CA"/>
+              </w:rPr>
+            </w:pPr>
+            <w:r>
+              <w:rPr>
+                <w:lang w:val="en-CA"/>
+              </w:rPr>
+              <w:t>regular_expression</w:t>
+            </w:r>
+          </w:p>
+        </w:tc>
+        <w:tc>
+          <w:tcPr>
+            <w:tcW w:w="0" w:type="auto"/>
+            <w:tcBorders>
+              <w:top w:val="single" w:sz="2" w:space="0" w:color="E3E3E3"/>
+              <w:left w:val="single" w:sz="6" w:space="0" w:color="E3E3E3"/>
+              <w:bottom w:val="single" w:sz="6" w:space="0" w:color="E3E3E3"/>
+              <w:right w:val="single" w:sz="2" w:space="0" w:color="E3E3E3"/>
+            </w:tcBorders>
+            <w:shd w:val="clear" w:color="auto" w:fill="FFFFFF"/>
+            <w:vAlign w:val="bottom"/>
+          </w:tcPr>
+          <w:p>
+            <w:pPr>
+              <w:pStyle w:val="BodyText"/>
+              <w:rPr>
+                <w:lang w:val="en-CA"/>
+              </w:rPr>
+            </w:pPr>
+            <w:r>
+              <w:rPr>
+                <w:lang w:val="en-CA"/>
+              </w:rPr>
+              <w:t>True</w:t>
+            </w:r>
+          </w:p>
+        </w:tc>
+        <w:tc>
+          <w:tcPr>
+            <w:tcW w:w="0" w:type="auto"/>
+            <w:tcBorders>
+              <w:top w:val="single" w:sz="2" w:space="0" w:color="E3E3E3"/>
+              <w:left w:val="single" w:sz="6" w:space="0" w:color="E3E3E3"/>
+              <w:bottom w:val="single" w:sz="6" w:space="0" w:color="E3E3E3"/>
+              <w:right w:val="single" w:sz="6" w:space="0" w:color="E3E3E3"/>
+            </w:tcBorders>
+            <w:shd w:val="clear" w:color="auto" w:fill="FFFFFF"/>
+            <w:vAlign w:val="bottom"/>
+          </w:tcPr>
+          <w:p>
+            <w:pPr>
+              <w:pStyle w:val="BodyText"/>
+              <w:rPr>
+                <w:lang w:val="en-CA"/>
+              </w:rPr>
+            </w:pPr>
+            <w:r>
+              <w:rPr>
+                <w:lang w:val="en-CA"/>
+              </w:rPr>
+              <w:t>Determine if the app will use regular expression as an automatically shorten algorithm.</w:t>
+            </w:r>
+          </w:p>
+        </w:tc>
+      </w:tr>
     </w:tbl>
     <w:p>
       <w:pPr>
@@ -6052,6 +6023,131 @@
           <w:lang w:val="en-US"/>
         </w:rPr>
       </w:pPr>
+    </w:p>
+    <w:p>
+      <w:pPr>
+        <w:pStyle w:val="BodyText"/>
+        <w:rPr>
+          <w:lang w:val="en-US"/>
+        </w:rPr>
+      </w:pPr>
+    </w:p>
+    <w:p>
+      <w:pPr>
+        <w:pStyle w:val="Heading3"/>
+        <w:rPr>
+          <w:lang w:val="en-CA"/>
+        </w:rPr>
+      </w:pPr>
+      <w:bookmarkStart w:id="10" w:name="_Toc158285776"/>
+      <w:r>
+        <w:rPr>
+          <w:lang w:val="en-CA"/>
+        </w:rPr>
+        <w:t>Automatic Shortening with Regular Expression</w:t>
+      </w:r>
+    </w:p>
+    <w:p>
+      <w:pPr>
+        <w:pStyle w:val="BodyText"/>
+        <w:rPr>
+          <w:lang w:val="en-CA"/>
+        </w:rPr>
+      </w:pPr>
+      <w:r>
+        <w:rPr>
+          <w:lang w:val="en-CA"/>
+        </w:rPr>
+        <w:t>The script supports automatic shortening with customizable regular expression for both long filenames and long folder names.</w:t>
+      </w:r>
+      <w:r>
+        <w:rPr>
+          <w:lang w:val="en-CA"/>
+        </w:rPr>
+        <w:t xml:space="preserve"> </w:t>
+      </w:r>
+      <w:r>
+        <w:rPr>
+          <w:lang w:val="en-CA"/>
+        </w:rPr>
+        <w:t xml:space="preserve">The </w:t>
+      </w:r>
+      <w:r>
+        <w:rPr>
+          <w:lang w:val="en-CA"/>
+        </w:rPr>
+        <w:t>default</w:t>
+      </w:r>
+      <w:r>
+        <w:rPr>
+          <w:lang w:val="en-CA"/>
+        </w:rPr>
+        <w:t xml:space="preserve"> regular expression will match any vowel (a, e, i, o, u) that is not at the start of a string and (is not followed by an uppercase letter) or (the end of the string) and remove the vowel.</w:t>
+      </w:r>
+    </w:p>
+    <w:p>
+      <w:pPr>
+        <w:pStyle w:val="BodyText"/>
+        <w:rPr>
+          <w:lang w:val="en-CA"/>
+        </w:rPr>
+      </w:pPr>
+      <w:r>
+        <w:rPr>
+          <w:lang w:val="en-CA"/>
+        </w:rPr>
+        <w:t>For example: 'test' =&gt; 'tst' || 'production' =&gt; 'prductin' || 'Pictures" =&gt; 'Pctrs'</w:t>
+      </w:r>
+    </w:p>
+    <w:p>
+      <w:pPr>
+        <w:pStyle w:val="BodyText"/>
+        <w:rPr>
+          <w:lang w:val="en-CA"/>
+        </w:rPr>
+      </w:pPr>
+      <w:r>
+        <w:rPr>
+          <w:lang w:val="en-CA"/>
+        </w:rPr>
+        <w:t>Alternative regular expressions can be changed at config.ini:</w:t>
+      </w:r>
+    </w:p>
+    <w:p>
+      <w:pPr>
+        <w:pStyle w:val="BodyText"/>
+        <w:numPr>
+          <w:ilvl w:val="0"/>
+          <w:numId w:val="33"/>
+        </w:numPr>
+        <w:rPr>
+          <w:lang w:val="en-CA"/>
+        </w:rPr>
+      </w:pPr>
+      <w:r>
+        <w:rPr>
+          <w:lang w:val="en-CA"/>
+        </w:rPr>
+        <w:t>dir_path_regex</w:t>
+      </w:r>
+    </w:p>
+    <w:p>
+      <w:pPr>
+        <w:pStyle w:val="BodyText"/>
+        <w:numPr>
+          <w:ilvl w:val="0"/>
+          <w:numId w:val="33"/>
+        </w:numPr>
+        <w:rPr>
+          <w:lang w:val="en-CA"/>
+        </w:rPr>
+      </w:pPr>
+      <w:r>
+        <w:rPr>
+          <w:lang w:val="en-CA"/>
+        </w:rPr>
+        <w:t>filename_regex</w:t>
+      </w:r>
     </w:p>
     <w:p>
       <w:pPr>
@@ -6062,7 +6158,6 @@
           <w:lang w:val="en-CA"/>
         </w:rPr>
       </w:pPr>
-      <w:bookmarkStart w:id="10" w:name="_Toc158285776"/>
       <w:r>
         <w:rPr>
           <w:lang w:val="en-CA"/>
@@ -6328,6 +6423,7 @@
           <w:bCs/>
           <w:lang w:val="en-CA"/>
         </w:rPr>
+        <w:lastRenderedPageBreak/>
         <w:t>Deletions:</w:t>
       </w:r>
       <w:r>
@@ -6357,7 +6453,6 @@
         <w:rPr>
           <w:lang w:val="en-US"/>
         </w:rPr>
-        <w:lastRenderedPageBreak/>
         <w:t>Usage Instructions</w:t>
       </w:r>
       <w:bookmarkEnd w:id="11"/>
@@ -6658,6 +6753,46 @@
     </w:p>
     <w:p>
       <w:pPr>
+        <w:pStyle w:val="BodyText"/>
+        <w:rPr>
+          <w:lang w:val="en-CA"/>
+        </w:rPr>
+      </w:pPr>
+    </w:p>
+    <w:p>
+      <w:pPr>
+        <w:pStyle w:val="BodyText"/>
+        <w:rPr>
+          <w:lang w:val="en-CA"/>
+        </w:rPr>
+      </w:pPr>
+    </w:p>
+    <w:p>
+      <w:pPr>
+        <w:pStyle w:val="BodyText"/>
+        <w:rPr>
+          <w:lang w:val="en-CA"/>
+        </w:rPr>
+      </w:pPr>
+    </w:p>
+    <w:p>
+      <w:pPr>
+        <w:pStyle w:val="BodyText"/>
+        <w:rPr>
+          <w:lang w:val="en-CA"/>
+        </w:rPr>
+      </w:pPr>
+    </w:p>
+    <w:p>
+      <w:pPr>
+        <w:pStyle w:val="BodyText"/>
+        <w:rPr>
+          <w:lang w:val="en-CA"/>
+        </w:rPr>
+      </w:pPr>
+    </w:p>
+    <w:p>
+      <w:pPr>
         <w:pStyle w:val="Heading2"/>
         <w:rPr>
           <w:lang w:val="en-CA"/>
@@ -6668,6 +6803,7 @@
         <w:rPr>
           <w:lang w:val="en-CA"/>
         </w:rPr>
+        <w:lastRenderedPageBreak/>
         <w:t>Dry Run Mode</w:t>
       </w:r>
       <w:bookmarkEnd w:id="18"/>
@@ -6898,7 +7034,6 @@
         <w:rPr>
           <w:lang w:val="en-US"/>
         </w:rPr>
-        <w:lastRenderedPageBreak/>
         <w:t>Understanding Output</w:t>
       </w:r>
       <w:bookmarkEnd w:id="20"/>
@@ -6966,29 +7101,7 @@
           <w:szCs w:val="22"/>
           <w:lang w:val="en-US"/>
         </w:rPr>
-        <w:t xml:space="preserve">The scan feature outputs </w:t>
-      </w:r>
-      <w:r>
-        <w:rPr>
-          <w:rFonts w:asciiTheme="minorHAnsi" w:eastAsiaTheme="minorHAnsi" w:hAnsiTheme="minorHAnsi" w:cstheme="minorBidi"/>
-          <w:b w:val="0"/>
-          <w:color w:val="auto"/>
-          <w:sz w:val="20"/>
-          <w:szCs w:val="22"/>
-          <w:lang w:val="en-US"/>
-        </w:rPr>
-        <w:t>result</w:t>
-      </w:r>
-      <w:r>
-        <w:rPr>
-          <w:rFonts w:asciiTheme="minorHAnsi" w:eastAsiaTheme="minorHAnsi" w:hAnsiTheme="minorHAnsi" w:cstheme="minorBidi"/>
-          <w:b w:val="0"/>
-          <w:color w:val="auto"/>
-          <w:sz w:val="20"/>
-          <w:szCs w:val="22"/>
-          <w:lang w:val="en-US"/>
-        </w:rPr>
-        <w:t xml:space="preserve"> into two directories under the output folder:</w:t>
+        <w:t>The scan feature outputs result into two directories under the output folder:</w:t>
       </w:r>
     </w:p>
     <w:p>
@@ -7199,15 +7312,7 @@
         <w:jc w:val="left"/>
       </w:pPr>
       <w:r>
-        <w:t>\</w:t>
-      </w:r>
-      <w:proofErr w:type="gramStart"/>
-      <w:r>
-        <w:t>\?\</w:t>
-      </w:r>
-      <w:proofErr w:type="gramEnd"/>
-      <w:r>
-        <w:t>C:\Users\</w:t>
+        <w:t>\\?\C:\Users\</w:t>
       </w:r>
       <w:r>
         <w:t>John.Doe</w:t>
@@ -7222,15 +7327,7 @@
         <w:jc w:val="left"/>
       </w:pPr>
       <w:r>
-        <w:t>\</w:t>
-      </w:r>
-      <w:proofErr w:type="gramStart"/>
-      <w:r>
-        <w:t>\?\</w:t>
-      </w:r>
-      <w:proofErr w:type="gramEnd"/>
-      <w:r>
-        <w:t>C:\Users\John.Doe\long_dir\long_sub_dir\public_presentation_file.pdf</w:t>
+        <w:t>\\?\C:\Users\John.Doe\long_dir\long_sub_dir\public_presentation_file.pdf</w:t>
       </w:r>
     </w:p>
     <w:p>
@@ -7272,6 +7369,7 @@
         <w:rPr>
           <w:lang w:val="en-CA"/>
         </w:rPr>
+        <w:lastRenderedPageBreak/>
         <w:t>Shorten Filenames Output</w:t>
       </w:r>
     </w:p>
@@ -7350,13 +7448,13 @@
         <w:ind w:left="720"/>
       </w:pPr>
       <w:r>
-        <w:t xml:space="preserve">Original </w:t>
-      </w:r>
-      <w:r>
-        <w:t>Filename, Shortened</w:t>
-      </w:r>
-      <w:r>
-        <w:t xml:space="preserve"> Filename</w:t>
+        <w:t>Original Filename, Shortened Filename</w:t>
+      </w:r>
+      <w:r>
+        <w:br/>
+      </w:r>
+      <w:r>
+        <w:br/>
       </w:r>
     </w:p>
     <w:p>
@@ -7407,7 +7505,6 @@
         <w:rPr>
           <w:lang w:val="en-CA"/>
         </w:rPr>
-        <w:lastRenderedPageBreak/>
         <w:t>Contents:</w:t>
       </w:r>
     </w:p>
@@ -7448,13 +7545,7 @@
         <w:pStyle w:val="Code"/>
       </w:pPr>
       <w:r>
-        <w:t xml:space="preserve">Original Directory </w:t>
-      </w:r>
-      <w:r>
-        <w:t>Path, Shortened</w:t>
-      </w:r>
-      <w:r>
-        <w:t xml:space="preserve"> Directory Path</w:t>
+        <w:t>Original Directory Path, Shortened Directory Path</w:t>
       </w:r>
     </w:p>
     <w:p>
@@ -7562,6 +7653,12 @@
           <w:lang w:val="en-CA"/>
         </w:rPr>
         <w:t>:</w:t>
+      </w:r>
+      <w:r>
+        <w:rPr>
+          <w:lang w:val="en-CA"/>
+        </w:rPr>
+        <w:br/>
       </w:r>
     </w:p>
     <w:p>
@@ -7633,12 +7730,21 @@
         </w:rPr>
         <w:t xml:space="preserve"> </w:t>
       </w:r>
+      <w:proofErr w:type="gramStart"/>
       <w:r>
         <w:rPr>
           <w:bCs/>
           <w:lang w:val="en-CA"/>
         </w:rPr>
-        <w:t>dry-run, the output</w:t>
+        <w:t>dry-run</w:t>
+      </w:r>
+      <w:proofErr w:type="gramEnd"/>
+      <w:r>
+        <w:rPr>
+          <w:bCs/>
+          <w:lang w:val="en-CA"/>
+        </w:rPr>
+        <w:t>, the output</w:t>
       </w:r>
       <w:r>
         <w:rPr>
@@ -7651,6 +7757,12 @@
           <w:lang w:val="en-CA"/>
         </w:rPr>
         <w:t>this</w:t>
+      </w:r>
+      <w:r>
+        <w:rPr>
+          <w:lang w:val="en-CA"/>
+        </w:rPr>
+        <w:br/>
       </w:r>
     </w:p>
     <w:p>
@@ -7718,12 +7830,21 @@
         </w:rPr>
         <w:t xml:space="preserve"> </w:t>
       </w:r>
+      <w:proofErr w:type="gramStart"/>
       <w:r>
         <w:rPr>
           <w:bCs/>
           <w:lang w:val="en-CA"/>
         </w:rPr>
-        <w:t>dry-run, the output</w:t>
+        <w:t>dry-run</w:t>
+      </w:r>
+      <w:proofErr w:type="gramEnd"/>
+      <w:r>
+        <w:rPr>
+          <w:bCs/>
+          <w:lang w:val="en-CA"/>
+        </w:rPr>
+        <w:t>, the output</w:t>
       </w:r>
       <w:r>
         <w:rPr>
@@ -7753,6 +7874,7 @@
         <w:rPr>
           <w:lang w:val="en-US"/>
         </w:rPr>
+        <w:lastRenderedPageBreak/>
         <w:t>Troubleshooting and FAQs</w:t>
       </w:r>
       <w:bookmarkEnd w:id="23"/>
@@ -7884,30 +8006,6 @@
     </w:p>
     <w:p>
       <w:pPr>
-        <w:pStyle w:val="BodyText"/>
-        <w:rPr>
-          <w:lang w:val="en-US"/>
-        </w:rPr>
-      </w:pPr>
-    </w:p>
-    <w:p>
-      <w:pPr>
-        <w:pStyle w:val="BodyText"/>
-        <w:rPr>
-          <w:lang w:val="en-US"/>
-        </w:rPr>
-      </w:pPr>
-    </w:p>
-    <w:p>
-      <w:pPr>
-        <w:pStyle w:val="BodyText"/>
-        <w:rPr>
-          <w:lang w:val="en-US"/>
-        </w:rPr>
-      </w:pPr>
-    </w:p>
-    <w:p>
-      <w:pPr>
         <w:pStyle w:val="Heading2"/>
         <w:rPr>
           <w:lang w:val="en-US"/>
@@ -7917,7 +8015,6 @@
         <w:rPr>
           <w:lang w:val="en-US"/>
         </w:rPr>
-        <w:lastRenderedPageBreak/>
         <w:t>FAQs</w:t>
       </w:r>
       <w:bookmarkEnd w:id="24"/>
@@ -7941,15 +8038,7 @@
           <w:b/>
           <w:bCs/>
         </w:rPr>
-        <w:t xml:space="preserve">Q: </w:t>
-      </w:r>
-      <w:r>
-        <w:rPr>
-          <w:rFonts w:asciiTheme="minorHAnsi" w:hAnsiTheme="minorHAnsi" w:cstheme="minorHAnsi"/>
-          <w:b/>
-          <w:bCs/>
-        </w:rPr>
-        <w:t>What should I do if the script doesn't start?</w:t>
+        <w:t>Q: What should I do if the script doesn't start?</w:t>
       </w:r>
     </w:p>
     <w:p>
@@ -8238,6 +8327,16 @@
       <w:pPr>
         <w:pStyle w:val="BodyText"/>
         <w:rPr>
+          <w:sz w:val="22"/>
+          <w:szCs w:val="24"/>
+          <w:lang w:val="en-CA"/>
+        </w:rPr>
+      </w:pPr>
+    </w:p>
+    <w:p>
+      <w:pPr>
+        <w:pStyle w:val="BodyText"/>
+        <w:rPr>
           <w:lang w:val="en-CA"/>
         </w:rPr>
       </w:pPr>
@@ -8259,6 +8358,7 @@
           <w:szCs w:val="28"/>
           <w:lang w:val="en-CA"/>
         </w:rPr>
+        <w:lastRenderedPageBreak/>
         <w:t>Q: How do I update the abbreviation dictionary?</w:t>
       </w:r>
       <w:r>
@@ -8279,9 +8379,9 @@
           <w:lang w:val="en-CA"/>
         </w:rPr>
         <w:sectPr>
-          <w:headerReference w:type="default" r:id="rId18"/>
-          <w:headerReference w:type="first" r:id="rId19"/>
-          <w:footerReference w:type="first" r:id="rId20"/>
+          <w:headerReference w:type="default" r:id="rId17"/>
+          <w:headerReference w:type="first" r:id="rId18"/>
+          <w:footerReference w:type="first" r:id="rId19"/>
           <w:pgSz w:w="11906" w:h="16838" w:code="9"/>
           <w:pgMar w:top="1020" w:right="1020" w:bottom="1020" w:left="1020" w:header="720" w:footer="560" w:gutter="0"/>
           <w:cols w:space="708"/>
@@ -8671,7 +8771,7 @@
                             <w:pPr>
                               <w:spacing w:after="0"/>
                             </w:pPr>
-                            <w:hyperlink r:id="rId21" w:history="1">
+                            <w:hyperlink r:id="rId20" w:history="1">
                               <w:r>
                                 <w:rPr>
                                   <w:rStyle w:val="Hyperlink"/>
@@ -8708,7 +8808,7 @@
                       <w:pPr>
                         <w:spacing w:after="0"/>
                       </w:pPr>
-                      <w:hyperlink r:id="rId22" w:history="1">
+                      <w:hyperlink r:id="rId27" w:history="1">
                         <w:r>
                           <w:rPr>
                             <w:rStyle w:val="Hyperlink"/>
@@ -8791,7 +8891,7 @@
       </w:r>
     </w:p>
     <w:sectPr>
-      <w:footerReference w:type="default" r:id="rId23"/>
+      <w:footerReference w:type="default" r:id="rId28"/>
       <w:pgSz w:w="11906" w:h="16838" w:code="9"/>
       <w:pgMar w:top="1020" w:right="1020" w:bottom="1020" w:left="1020" w:header="720" w:footer="560" w:gutter="0"/>
       <w:cols w:space="708"/>
@@ -8802,7 +8902,7 @@
 </file>
 
 <file path=word/endnotes.xml><?xml version="1.0" encoding="utf-8"?>
-<w:endnotes xmlns:wpc="http://schemas.microsoft.com/office/word/2010/wordprocessingCanvas" xmlns:cx="http://schemas.microsoft.com/office/drawing/2014/chartex" xmlns:cx1="http://schemas.microsoft.com/office/drawing/2015/9/8/chartex" xmlns:cx2="http://schemas.microsoft.com/office/drawing/2015/10/21/chartex" xmlns:cx3="http://schemas.microsoft.com/office/drawing/2016/5/9/chartex" xmlns:cx4="http://schemas.microsoft.com/office/drawing/2016/5/10/chartex" xmlns:cx5="http://schemas.microsoft.com/office/drawing/2016/5/11/chartex" xmlns:cx6="http://schemas.microsoft.com/office/drawing/2016/5/12/chartex" xmlns:cx7="http://schemas.microsoft.com/office/drawing/2016/5/13/chartex" xmlns:cx8="http://schemas.microsoft.com/office/drawing/2016/5/14/chartex" xmlns:mc="http://schemas.openxmlformats.org/markup-compatibility/2006" xmlns:aink="http://schemas.microsoft.com/office/drawing/2016/ink" xmlns:am3d="http://schemas.microsoft.com/office/drawing/2017/model3d" xmlns:o="urn:schemas-microsoft-com:office:office" xmlns:r="http://schemas.openxmlformats.org/officeDocument/2006/relationships" xmlns:m="http://schemas.openxmlformats.org/officeDocument/2006/math" xmlns:v="urn:schemas-microsoft-com:vml" xmlns:wp14="http://schemas.microsoft.com/office/word/2010/wordprocessingDrawing" xmlns:wp="http://schemas.openxmlformats.org/drawingml/2006/wordprocessingDrawing" xmlns:w10="urn:schemas-microsoft-com:office:word" xmlns:w="http://schemas.openxmlformats.org/wordprocessingml/2006/main" xmlns:w14="http://schemas.microsoft.com/office/word/2010/wordml" xmlns:w15="http://schemas.microsoft.com/office/word/2012/wordml" xmlns:w16cex="http://schemas.microsoft.com/office/word/2018/wordml/cex" xmlns:w16cid="http://schemas.microsoft.com/office/word/2016/wordml/cid" xmlns:w16="http://schemas.microsoft.com/office/word/2018/wordml" xmlns:w16sdtdh="http://schemas.microsoft.com/office/word/2020/wordml/sdtdatahash" xmlns:w16se="http://schemas.microsoft.com/office/word/2015/wordml/symex" xmlns:wpg="http://schemas.microsoft.com/office/word/2010/wordprocessingGroup" xmlns:wpi="http://schemas.microsoft.com/office/word/2010/wordprocessingInk" xmlns:wne="http://schemas.microsoft.com/office/word/2006/wordml" xmlns:wps="http://schemas.microsoft.com/office/word/2010/wordprocessingShape" mc:Ignorable="w14 w15 w16se w16cid w16 w16cex w16sdtdh wp14">
+<w:endnotes xmlns:wpc="http://schemas.microsoft.com/office/word/2010/wordprocessingCanvas" xmlns:cx="http://schemas.microsoft.com/office/drawing/2014/chartex" xmlns:cx1="http://schemas.microsoft.com/office/drawing/2015/9/8/chartex" xmlns:cx2="http://schemas.microsoft.com/office/drawing/2015/10/21/chartex" xmlns:cx3="http://schemas.microsoft.com/office/drawing/2016/5/9/chartex" xmlns:cx4="http://schemas.microsoft.com/office/drawing/2016/5/10/chartex" xmlns:cx5="http://schemas.microsoft.com/office/drawing/2016/5/11/chartex" xmlns:cx6="http://schemas.microsoft.com/office/drawing/2016/5/12/chartex" xmlns:cx7="http://schemas.microsoft.com/office/drawing/2016/5/13/chartex" xmlns:cx8="http://schemas.microsoft.com/office/drawing/2016/5/14/chartex" xmlns:mc="http://schemas.openxmlformats.org/markup-compatibility/2006" xmlns:aink="http://schemas.microsoft.com/office/drawing/2016/ink" xmlns:am3d="http://schemas.microsoft.com/office/drawing/2017/model3d" xmlns:o="urn:schemas-microsoft-com:office:office" xmlns:oel="http://schemas.microsoft.com/office/2019/extlst" xmlns:r="http://schemas.openxmlformats.org/officeDocument/2006/relationships" xmlns:m="http://schemas.openxmlformats.org/officeDocument/2006/math" xmlns:v="urn:schemas-microsoft-com:vml" xmlns:wp14="http://schemas.microsoft.com/office/word/2010/wordprocessingDrawing" xmlns:wp="http://schemas.openxmlformats.org/drawingml/2006/wordprocessingDrawing" xmlns:w10="urn:schemas-microsoft-com:office:word" xmlns:w="http://schemas.openxmlformats.org/wordprocessingml/2006/main" xmlns:w14="http://schemas.microsoft.com/office/word/2010/wordml" xmlns:w15="http://schemas.microsoft.com/office/word/2012/wordml" xmlns:w16cex="http://schemas.microsoft.com/office/word/2018/wordml/cex" xmlns:w16cid="http://schemas.microsoft.com/office/word/2016/wordml/cid" xmlns:w16="http://schemas.microsoft.com/office/word/2018/wordml" xmlns:w16sdtdh="http://schemas.microsoft.com/office/word/2020/wordml/sdtdatahash" xmlns:w16se="http://schemas.microsoft.com/office/word/2015/wordml/symex" xmlns:wpg="http://schemas.microsoft.com/office/word/2010/wordprocessingGroup" xmlns:wpi="http://schemas.microsoft.com/office/word/2010/wordprocessingInk" xmlns:wne="http://schemas.microsoft.com/office/word/2006/wordml" xmlns:wps="http://schemas.microsoft.com/office/word/2010/wordprocessingShape" mc:Ignorable="w14 w15 w16se w16cid w16 w16cex w16sdtdh wp14">
   <w:endnote w:type="separator" w:id="-1">
     <w:p>
       <w:pPr>
@@ -8827,99 +8927,7 @@
 </file>
 
 <file path=word/footer1.xml><?xml version="1.0" encoding="utf-8"?>
-<w:ftr xmlns:wpc="http://schemas.microsoft.com/office/word/2010/wordprocessingCanvas" xmlns:cx="http://schemas.microsoft.com/office/drawing/2014/chartex" xmlns:cx1="http://schemas.microsoft.com/office/drawing/2015/9/8/chartex" xmlns:cx2="http://schemas.microsoft.com/office/drawing/2015/10/21/chartex" xmlns:cx3="http://schemas.microsoft.com/office/drawing/2016/5/9/chartex" xmlns:cx4="http://schemas.microsoft.com/office/drawing/2016/5/10/chartex" xmlns:cx5="http://schemas.microsoft.com/office/drawing/2016/5/11/chartex" xmlns:cx6="http://schemas.microsoft.com/office/drawing/2016/5/12/chartex" xmlns:cx7="http://schemas.microsoft.com/office/drawing/2016/5/13/chartex" xmlns:cx8="http://schemas.microsoft.com/office/drawing/2016/5/14/chartex" xmlns:mc="http://schemas.openxmlformats.org/markup-compatibility/2006" xmlns:aink="http://schemas.microsoft.com/office/drawing/2016/ink" xmlns:am3d="http://schemas.microsoft.com/office/drawing/2017/model3d" xmlns:o="urn:schemas-microsoft-com:office:office" xmlns:r="http://schemas.openxmlformats.org/officeDocument/2006/relationships" xmlns:m="http://schemas.openxmlformats.org/officeDocument/2006/math" xmlns:v="urn:schemas-microsoft-com:vml" xmlns:wp14="http://schemas.microsoft.com/office/word/2010/wordprocessingDrawing" xmlns:wp="http://schemas.openxmlformats.org/drawingml/2006/wordprocessingDrawing" xmlns:w10="urn:schemas-microsoft-com:office:word" xmlns:w="http://schemas.openxmlformats.org/wordprocessingml/2006/main" xmlns:w14="http://schemas.microsoft.com/office/word/2010/wordml" xmlns:w15="http://schemas.microsoft.com/office/word/2012/wordml" xmlns:w16cex="http://schemas.microsoft.com/office/word/2018/wordml/cex" xmlns:w16cid="http://schemas.microsoft.com/office/word/2016/wordml/cid" xmlns:w16="http://schemas.microsoft.com/office/word/2018/wordml" xmlns:w16sdtdh="http://schemas.microsoft.com/office/word/2020/wordml/sdtdatahash" xmlns:w16se="http://schemas.microsoft.com/office/word/2015/wordml/symex" xmlns:wpg="http://schemas.microsoft.com/office/word/2010/wordprocessingGroup" xmlns:wpi="http://schemas.microsoft.com/office/word/2010/wordprocessingInk" xmlns:wne="http://schemas.microsoft.com/office/word/2006/wordml" xmlns:wps="http://schemas.microsoft.com/office/word/2010/wordprocessingShape" mc:Ignorable="w14 w15 w16se w16cid w16 w16cex w16sdtdh wp14">
-  <w:p>
-    <w:pPr>
-      <w:pStyle w:val="Footer"/>
-      <w:rPr>
-        <w:highlight w:val="yellow"/>
-      </w:rPr>
-    </w:pPr>
-    <w:r>
-      <w:fldChar w:fldCharType="begin"/>
-    </w:r>
-    <w:r>
-      <w:instrText xml:space="preserve"> STYLEREF  "Confidentiality Type" </w:instrText>
-    </w:r>
-    <w:r>
-      <w:fldChar w:fldCharType="separate"/>
-    </w:r>
-    <w:r>
-      <w:rPr>
-        <w:noProof/>
-      </w:rPr>
-      <w:t>Internal</w:t>
-    </w:r>
-    <w:r>
-      <w:rPr>
-        <w:noProof/>
-      </w:rPr>
-      <w:fldChar w:fldCharType="end"/>
-    </w:r>
-  </w:p>
-  <w:p>
-    <w:pPr>
-      <w:pStyle w:val="Footer"/>
-    </w:pPr>
-    <w:r>
-      <w:t xml:space="preserve">© </w:t>
-    </w:r>
-    <w:sdt>
-      <w:sdtPr>
-        <w:alias w:val="Submission Year"/>
-        <w:tag w:val=""/>
-        <w:id w:val="-1195387852"/>
-        <w:placeholder>
-          <w:docPart w:val="9844C43AC9354085811AD596CE37D7BF"/>
-        </w:placeholder>
-        <w:dataBinding w:prefixMappings="xmlns:ns0='http://schemas.microsoft.com/office/2006/coverPageProps' " w:xpath="/ns0:CoverPageProperties[1]/ns0:PublishDate[1]" w:storeItemID="{55AF091B-3C7A-41E3-B477-F2FDAA23CFDA}"/>
-        <w:date w:fullDate="2024-02-07T00:00:00Z">
-          <w:dateFormat w:val="yyyy"/>
-          <w:lid w:val="en-CA"/>
-          <w:storeMappedDataAs w:val="dateTime"/>
-          <w:calendar w:val="gregorian"/>
-        </w:date>
-      </w:sdtPr>
-      <w:sdtEndPr/>
-      <w:sdtContent>
-        <w:r>
-          <w:rPr>
-            <w:lang w:val="en-CA"/>
-          </w:rPr>
-          <w:t>2024</w:t>
-        </w:r>
-      </w:sdtContent>
-    </w:sdt>
-    <w:r>
-      <w:t xml:space="preserve"> CGI Inc.</w:t>
-    </w:r>
-    <w:r>
-      <w:ptab w:relativeTo="margin" w:alignment="right" w:leader="none"/>
-    </w:r>
-    <w:r>
-      <w:fldChar w:fldCharType="begin"/>
-    </w:r>
-    <w:r>
-      <w:instrText xml:space="preserve"> PAGE   \* MERGEFORMAT </w:instrText>
-    </w:r>
-    <w:r>
-      <w:fldChar w:fldCharType="separate"/>
-    </w:r>
-    <w:r>
-      <w:rPr>
-        <w:noProof/>
-      </w:rPr>
-      <w:t>ii</w:t>
-    </w:r>
-    <w:r>
-      <w:fldChar w:fldCharType="end"/>
-    </w:r>
-  </w:p>
-</w:ftr>
-</file>
-
-<file path=word/footer2.xml><?xml version="1.0" encoding="utf-8"?>
-<w:ftr xmlns:wpc="http://schemas.microsoft.com/office/word/2010/wordprocessingCanvas" xmlns:cx="http://schemas.microsoft.com/office/drawing/2014/chartex" xmlns:cx1="http://schemas.microsoft.com/office/drawing/2015/9/8/chartex" xmlns:cx2="http://schemas.microsoft.com/office/drawing/2015/10/21/chartex" xmlns:cx3="http://schemas.microsoft.com/office/drawing/2016/5/9/chartex" xmlns:cx4="http://schemas.microsoft.com/office/drawing/2016/5/10/chartex" xmlns:cx5="http://schemas.microsoft.com/office/drawing/2016/5/11/chartex" xmlns:cx6="http://schemas.microsoft.com/office/drawing/2016/5/12/chartex" xmlns:cx7="http://schemas.microsoft.com/office/drawing/2016/5/13/chartex" xmlns:cx8="http://schemas.microsoft.com/office/drawing/2016/5/14/chartex" xmlns:mc="http://schemas.openxmlformats.org/markup-compatibility/2006" xmlns:aink="http://schemas.microsoft.com/office/drawing/2016/ink" xmlns:am3d="http://schemas.microsoft.com/office/drawing/2017/model3d" xmlns:o="urn:schemas-microsoft-com:office:office" xmlns:r="http://schemas.openxmlformats.org/officeDocument/2006/relationships" xmlns:m="http://schemas.openxmlformats.org/officeDocument/2006/math" xmlns:v="urn:schemas-microsoft-com:vml" xmlns:wp14="http://schemas.microsoft.com/office/word/2010/wordprocessingDrawing" xmlns:wp="http://schemas.openxmlformats.org/drawingml/2006/wordprocessingDrawing" xmlns:w10="urn:schemas-microsoft-com:office:word" xmlns:w="http://schemas.openxmlformats.org/wordprocessingml/2006/main" xmlns:w14="http://schemas.microsoft.com/office/word/2010/wordml" xmlns:w15="http://schemas.microsoft.com/office/word/2012/wordml" xmlns:w16cex="http://schemas.microsoft.com/office/word/2018/wordml/cex" xmlns:w16cid="http://schemas.microsoft.com/office/word/2016/wordml/cid" xmlns:w16="http://schemas.microsoft.com/office/word/2018/wordml" xmlns:w16sdtdh="http://schemas.microsoft.com/office/word/2020/wordml/sdtdatahash" xmlns:w16se="http://schemas.microsoft.com/office/word/2015/wordml/symex" xmlns:wpg="http://schemas.microsoft.com/office/word/2010/wordprocessingGroup" xmlns:wpi="http://schemas.microsoft.com/office/word/2010/wordprocessingInk" xmlns:wne="http://schemas.microsoft.com/office/word/2006/wordml" xmlns:wps="http://schemas.microsoft.com/office/word/2010/wordprocessingShape" mc:Ignorable="w14 w15 w16se w16cid w16 w16cex w16sdtdh wp14">
+<w:ftr xmlns:wpc="http://schemas.microsoft.com/office/word/2010/wordprocessingCanvas" xmlns:cx="http://schemas.microsoft.com/office/drawing/2014/chartex" xmlns:cx1="http://schemas.microsoft.com/office/drawing/2015/9/8/chartex" xmlns:cx2="http://schemas.microsoft.com/office/drawing/2015/10/21/chartex" xmlns:cx3="http://schemas.microsoft.com/office/drawing/2016/5/9/chartex" xmlns:cx4="http://schemas.microsoft.com/office/drawing/2016/5/10/chartex" xmlns:cx5="http://schemas.microsoft.com/office/drawing/2016/5/11/chartex" xmlns:cx6="http://schemas.microsoft.com/office/drawing/2016/5/12/chartex" xmlns:cx7="http://schemas.microsoft.com/office/drawing/2016/5/13/chartex" xmlns:cx8="http://schemas.microsoft.com/office/drawing/2016/5/14/chartex" xmlns:mc="http://schemas.openxmlformats.org/markup-compatibility/2006" xmlns:aink="http://schemas.microsoft.com/office/drawing/2016/ink" xmlns:am3d="http://schemas.microsoft.com/office/drawing/2017/model3d" xmlns:o="urn:schemas-microsoft-com:office:office" xmlns:oel="http://schemas.microsoft.com/office/2019/extlst" xmlns:r="http://schemas.openxmlformats.org/officeDocument/2006/relationships" xmlns:m="http://schemas.openxmlformats.org/officeDocument/2006/math" xmlns:v="urn:schemas-microsoft-com:vml" xmlns:wp14="http://schemas.microsoft.com/office/word/2010/wordprocessingDrawing" xmlns:wp="http://schemas.openxmlformats.org/drawingml/2006/wordprocessingDrawing" xmlns:w10="urn:schemas-microsoft-com:office:word" xmlns:w="http://schemas.openxmlformats.org/wordprocessingml/2006/main" xmlns:w14="http://schemas.microsoft.com/office/word/2010/wordml" xmlns:w15="http://schemas.microsoft.com/office/word/2012/wordml" xmlns:w16cex="http://schemas.microsoft.com/office/word/2018/wordml/cex" xmlns:w16cid="http://schemas.microsoft.com/office/word/2016/wordml/cid" xmlns:w16="http://schemas.microsoft.com/office/word/2018/wordml" xmlns:w16sdtdh="http://schemas.microsoft.com/office/word/2020/wordml/sdtdatahash" xmlns:w16se="http://schemas.microsoft.com/office/word/2015/wordml/symex" xmlns:wpg="http://schemas.microsoft.com/office/word/2010/wordprocessingGroup" xmlns:wpi="http://schemas.microsoft.com/office/word/2010/wordprocessingInk" xmlns:wne="http://schemas.microsoft.com/office/word/2006/wordml" xmlns:wps="http://schemas.microsoft.com/office/word/2010/wordprocessingShape" mc:Ignorable="w14 w15 w16se w16cid w16 w16cex w16sdtdh wp14">
   <w:p>
     <w:pPr>
       <w:pStyle w:val="Footer"/>
@@ -8971,8 +8979,8 @@
 </w:ftr>
 </file>
 
-<file path=word/footer3.xml><?xml version="1.0" encoding="utf-8"?>
-<w:ftr xmlns:wpc="http://schemas.microsoft.com/office/word/2010/wordprocessingCanvas" xmlns:cx="http://schemas.microsoft.com/office/drawing/2014/chartex" xmlns:cx1="http://schemas.microsoft.com/office/drawing/2015/9/8/chartex" xmlns:cx2="http://schemas.microsoft.com/office/drawing/2015/10/21/chartex" xmlns:cx3="http://schemas.microsoft.com/office/drawing/2016/5/9/chartex" xmlns:cx4="http://schemas.microsoft.com/office/drawing/2016/5/10/chartex" xmlns:cx5="http://schemas.microsoft.com/office/drawing/2016/5/11/chartex" xmlns:cx6="http://schemas.microsoft.com/office/drawing/2016/5/12/chartex" xmlns:cx7="http://schemas.microsoft.com/office/drawing/2016/5/13/chartex" xmlns:cx8="http://schemas.microsoft.com/office/drawing/2016/5/14/chartex" xmlns:mc="http://schemas.openxmlformats.org/markup-compatibility/2006" xmlns:aink="http://schemas.microsoft.com/office/drawing/2016/ink" xmlns:am3d="http://schemas.microsoft.com/office/drawing/2017/model3d" xmlns:o="urn:schemas-microsoft-com:office:office" xmlns:r="http://schemas.openxmlformats.org/officeDocument/2006/relationships" xmlns:m="http://schemas.openxmlformats.org/officeDocument/2006/math" xmlns:v="urn:schemas-microsoft-com:vml" xmlns:wp14="http://schemas.microsoft.com/office/word/2010/wordprocessingDrawing" xmlns:wp="http://schemas.openxmlformats.org/drawingml/2006/wordprocessingDrawing" xmlns:w10="urn:schemas-microsoft-com:office:word" xmlns:w="http://schemas.openxmlformats.org/wordprocessingml/2006/main" xmlns:w14="http://schemas.microsoft.com/office/word/2010/wordml" xmlns:w15="http://schemas.microsoft.com/office/word/2012/wordml" xmlns:w16cex="http://schemas.microsoft.com/office/word/2018/wordml/cex" xmlns:w16cid="http://schemas.microsoft.com/office/word/2016/wordml/cid" xmlns:w16="http://schemas.microsoft.com/office/word/2018/wordml" xmlns:w16sdtdh="http://schemas.microsoft.com/office/word/2020/wordml/sdtdatahash" xmlns:w16se="http://schemas.microsoft.com/office/word/2015/wordml/symex" xmlns:wpg="http://schemas.microsoft.com/office/word/2010/wordprocessingGroup" xmlns:wpi="http://schemas.microsoft.com/office/word/2010/wordprocessingInk" xmlns:wne="http://schemas.microsoft.com/office/word/2006/wordml" xmlns:wps="http://schemas.microsoft.com/office/word/2010/wordprocessingShape" mc:Ignorable="w14 w15 w16se w16cid w16 w16cex w16sdtdh wp14">
+<file path=word/footer2.xml><?xml version="1.0" encoding="utf-8"?>
+<w:ftr xmlns:wpc="http://schemas.microsoft.com/office/word/2010/wordprocessingCanvas" xmlns:cx="http://schemas.microsoft.com/office/drawing/2014/chartex" xmlns:cx1="http://schemas.microsoft.com/office/drawing/2015/9/8/chartex" xmlns:cx2="http://schemas.microsoft.com/office/drawing/2015/10/21/chartex" xmlns:cx3="http://schemas.microsoft.com/office/drawing/2016/5/9/chartex" xmlns:cx4="http://schemas.microsoft.com/office/drawing/2016/5/10/chartex" xmlns:cx5="http://schemas.microsoft.com/office/drawing/2016/5/11/chartex" xmlns:cx6="http://schemas.microsoft.com/office/drawing/2016/5/12/chartex" xmlns:cx7="http://schemas.microsoft.com/office/drawing/2016/5/13/chartex" xmlns:cx8="http://schemas.microsoft.com/office/drawing/2016/5/14/chartex" xmlns:mc="http://schemas.openxmlformats.org/markup-compatibility/2006" xmlns:aink="http://schemas.microsoft.com/office/drawing/2016/ink" xmlns:am3d="http://schemas.microsoft.com/office/drawing/2017/model3d" xmlns:o="urn:schemas-microsoft-com:office:office" xmlns:oel="http://schemas.microsoft.com/office/2019/extlst" xmlns:r="http://schemas.openxmlformats.org/officeDocument/2006/relationships" xmlns:m="http://schemas.openxmlformats.org/officeDocument/2006/math" xmlns:v="urn:schemas-microsoft-com:vml" xmlns:wp14="http://schemas.microsoft.com/office/word/2010/wordprocessingDrawing" xmlns:wp="http://schemas.openxmlformats.org/drawingml/2006/wordprocessingDrawing" xmlns:w10="urn:schemas-microsoft-com:office:word" xmlns:w="http://schemas.openxmlformats.org/wordprocessingml/2006/main" xmlns:w14="http://schemas.microsoft.com/office/word/2010/wordml" xmlns:w15="http://schemas.microsoft.com/office/word/2012/wordml" xmlns:w16cex="http://schemas.microsoft.com/office/word/2018/wordml/cex" xmlns:w16cid="http://schemas.microsoft.com/office/word/2016/wordml/cid" xmlns:w16="http://schemas.microsoft.com/office/word/2018/wordml" xmlns:w16sdtdh="http://schemas.microsoft.com/office/word/2020/wordml/sdtdatahash" xmlns:w16se="http://schemas.microsoft.com/office/word/2015/wordml/symex" xmlns:wpg="http://schemas.microsoft.com/office/word/2010/wordprocessingGroup" xmlns:wpi="http://schemas.microsoft.com/office/word/2010/wordprocessingInk" xmlns:wne="http://schemas.microsoft.com/office/word/2006/wordml" xmlns:wps="http://schemas.microsoft.com/office/word/2010/wordprocessingShape" mc:Ignorable="w14 w15 w16se w16cid w16 w16cex w16sdtdh wp14">
   <w:p>
     <w:pPr>
       <w:pStyle w:val="Footer"/>
@@ -8986,7 +8994,7 @@
 </file>
 
 <file path=word/footnotes.xml><?xml version="1.0" encoding="utf-8"?>
-<w:footnotes xmlns:wpc="http://schemas.microsoft.com/office/word/2010/wordprocessingCanvas" xmlns:cx="http://schemas.microsoft.com/office/drawing/2014/chartex" xmlns:cx1="http://schemas.microsoft.com/office/drawing/2015/9/8/chartex" xmlns:cx2="http://schemas.microsoft.com/office/drawing/2015/10/21/chartex" xmlns:cx3="http://schemas.microsoft.com/office/drawing/2016/5/9/chartex" xmlns:cx4="http://schemas.microsoft.com/office/drawing/2016/5/10/chartex" xmlns:cx5="http://schemas.microsoft.com/office/drawing/2016/5/11/chartex" xmlns:cx6="http://schemas.microsoft.com/office/drawing/2016/5/12/chartex" xmlns:cx7="http://schemas.microsoft.com/office/drawing/2016/5/13/chartex" xmlns:cx8="http://schemas.microsoft.com/office/drawing/2016/5/14/chartex" xmlns:mc="http://schemas.openxmlformats.org/markup-compatibility/2006" xmlns:aink="http://schemas.microsoft.com/office/drawing/2016/ink" xmlns:am3d="http://schemas.microsoft.com/office/drawing/2017/model3d" xmlns:o="urn:schemas-microsoft-com:office:office" xmlns:r="http://schemas.openxmlformats.org/officeDocument/2006/relationships" xmlns:m="http://schemas.openxmlformats.org/officeDocument/2006/math" xmlns:v="urn:schemas-microsoft-com:vml" xmlns:wp14="http://schemas.microsoft.com/office/word/2010/wordprocessingDrawing" xmlns:wp="http://schemas.openxmlformats.org/drawingml/2006/wordprocessingDrawing" xmlns:w10="urn:schemas-microsoft-com:office:word" xmlns:w="http://schemas.openxmlformats.org/wordprocessingml/2006/main" xmlns:w14="http://schemas.microsoft.com/office/word/2010/wordml" xmlns:w15="http://schemas.microsoft.com/office/word/2012/wordml" xmlns:w16cex="http://schemas.microsoft.com/office/word/2018/wordml/cex" xmlns:w16cid="http://schemas.microsoft.com/office/word/2016/wordml/cid" xmlns:w16="http://schemas.microsoft.com/office/word/2018/wordml" xmlns:w16sdtdh="http://schemas.microsoft.com/office/word/2020/wordml/sdtdatahash" xmlns:w16se="http://schemas.microsoft.com/office/word/2015/wordml/symex" xmlns:wpg="http://schemas.microsoft.com/office/word/2010/wordprocessingGroup" xmlns:wpi="http://schemas.microsoft.com/office/word/2010/wordprocessingInk" xmlns:wne="http://schemas.microsoft.com/office/word/2006/wordml" xmlns:wps="http://schemas.microsoft.com/office/word/2010/wordprocessingShape" mc:Ignorable="w14 w15 w16se w16cid w16 w16cex w16sdtdh wp14">
+<w:footnotes xmlns:wpc="http://schemas.microsoft.com/office/word/2010/wordprocessingCanvas" xmlns:cx="http://schemas.microsoft.com/office/drawing/2014/chartex" xmlns:cx1="http://schemas.microsoft.com/office/drawing/2015/9/8/chartex" xmlns:cx2="http://schemas.microsoft.com/office/drawing/2015/10/21/chartex" xmlns:cx3="http://schemas.microsoft.com/office/drawing/2016/5/9/chartex" xmlns:cx4="http://schemas.microsoft.com/office/drawing/2016/5/10/chartex" xmlns:cx5="http://schemas.microsoft.com/office/drawing/2016/5/11/chartex" xmlns:cx6="http://schemas.microsoft.com/office/drawing/2016/5/12/chartex" xmlns:cx7="http://schemas.microsoft.com/office/drawing/2016/5/13/chartex" xmlns:cx8="http://schemas.microsoft.com/office/drawing/2016/5/14/chartex" xmlns:mc="http://schemas.openxmlformats.org/markup-compatibility/2006" xmlns:aink="http://schemas.microsoft.com/office/drawing/2016/ink" xmlns:am3d="http://schemas.microsoft.com/office/drawing/2017/model3d" xmlns:o="urn:schemas-microsoft-com:office:office" xmlns:oel="http://schemas.microsoft.com/office/2019/extlst" xmlns:r="http://schemas.openxmlformats.org/officeDocument/2006/relationships" xmlns:m="http://schemas.openxmlformats.org/officeDocument/2006/math" xmlns:v="urn:schemas-microsoft-com:vml" xmlns:wp14="http://schemas.microsoft.com/office/word/2010/wordprocessingDrawing" xmlns:wp="http://schemas.openxmlformats.org/drawingml/2006/wordprocessingDrawing" xmlns:w10="urn:schemas-microsoft-com:office:word" xmlns:w="http://schemas.openxmlformats.org/wordprocessingml/2006/main" xmlns:w14="http://schemas.microsoft.com/office/word/2010/wordml" xmlns:w15="http://schemas.microsoft.com/office/word/2012/wordml" xmlns:w16cex="http://schemas.microsoft.com/office/word/2018/wordml/cex" xmlns:w16cid="http://schemas.microsoft.com/office/word/2016/wordml/cid" xmlns:w16="http://schemas.microsoft.com/office/word/2018/wordml" xmlns:w16sdtdh="http://schemas.microsoft.com/office/word/2020/wordml/sdtdatahash" xmlns:w16se="http://schemas.microsoft.com/office/word/2015/wordml/symex" xmlns:wpg="http://schemas.microsoft.com/office/word/2010/wordprocessingGroup" xmlns:wpi="http://schemas.microsoft.com/office/word/2010/wordprocessingInk" xmlns:wne="http://schemas.microsoft.com/office/word/2006/wordml" xmlns:wps="http://schemas.microsoft.com/office/word/2010/wordprocessingShape" mc:Ignorable="w14 w15 w16se w16cid w16 w16cex w16sdtdh wp14">
   <w:footnote w:type="separator" w:id="-1">
     <w:p>
       <w:pPr>
@@ -9011,7 +9019,7 @@
 </file>
 
 <file path=word/header1.xml><?xml version="1.0" encoding="utf-8"?>
-<w:hdr xmlns:wpc="http://schemas.microsoft.com/office/word/2010/wordprocessingCanvas" xmlns:cx="http://schemas.microsoft.com/office/drawing/2014/chartex" xmlns:cx1="http://schemas.microsoft.com/office/drawing/2015/9/8/chartex" xmlns:cx2="http://schemas.microsoft.com/office/drawing/2015/10/21/chartex" xmlns:cx3="http://schemas.microsoft.com/office/drawing/2016/5/9/chartex" xmlns:cx4="http://schemas.microsoft.com/office/drawing/2016/5/10/chartex" xmlns:cx5="http://schemas.microsoft.com/office/drawing/2016/5/11/chartex" xmlns:cx6="http://schemas.microsoft.com/office/drawing/2016/5/12/chartex" xmlns:cx7="http://schemas.microsoft.com/office/drawing/2016/5/13/chartex" xmlns:cx8="http://schemas.microsoft.com/office/drawing/2016/5/14/chartex" xmlns:mc="http://schemas.openxmlformats.org/markup-compatibility/2006" xmlns:aink="http://schemas.microsoft.com/office/drawing/2016/ink" xmlns:am3d="http://schemas.microsoft.com/office/drawing/2017/model3d" xmlns:o="urn:schemas-microsoft-com:office:office" xmlns:r="http://schemas.openxmlformats.org/officeDocument/2006/relationships" xmlns:m="http://schemas.openxmlformats.org/officeDocument/2006/math" xmlns:v="urn:schemas-microsoft-com:vml" xmlns:wp14="http://schemas.microsoft.com/office/word/2010/wordprocessingDrawing" xmlns:wp="http://schemas.openxmlformats.org/drawingml/2006/wordprocessingDrawing" xmlns:w10="urn:schemas-microsoft-com:office:word" xmlns:w="http://schemas.openxmlformats.org/wordprocessingml/2006/main" xmlns:w14="http://schemas.microsoft.com/office/word/2010/wordml" xmlns:w15="http://schemas.microsoft.com/office/word/2012/wordml" xmlns:w16cex="http://schemas.microsoft.com/office/word/2018/wordml/cex" xmlns:w16cid="http://schemas.microsoft.com/office/word/2016/wordml/cid" xmlns:w16="http://schemas.microsoft.com/office/word/2018/wordml" xmlns:w16sdtdh="http://schemas.microsoft.com/office/word/2020/wordml/sdtdatahash" xmlns:w16se="http://schemas.microsoft.com/office/word/2015/wordml/symex" xmlns:wpg="http://schemas.microsoft.com/office/word/2010/wordprocessingGroup" xmlns:wpi="http://schemas.microsoft.com/office/word/2010/wordprocessingInk" xmlns:wne="http://schemas.microsoft.com/office/word/2006/wordml" xmlns:wps="http://schemas.microsoft.com/office/word/2010/wordprocessingShape" mc:Ignorable="w14 w15 w16se w16cid w16 w16cex w16sdtdh wp14">
+<w:hdr xmlns:wpc="http://schemas.microsoft.com/office/word/2010/wordprocessingCanvas" xmlns:cx="http://schemas.microsoft.com/office/drawing/2014/chartex" xmlns:cx1="http://schemas.microsoft.com/office/drawing/2015/9/8/chartex" xmlns:cx2="http://schemas.microsoft.com/office/drawing/2015/10/21/chartex" xmlns:cx3="http://schemas.microsoft.com/office/drawing/2016/5/9/chartex" xmlns:cx4="http://schemas.microsoft.com/office/drawing/2016/5/10/chartex" xmlns:cx5="http://schemas.microsoft.com/office/drawing/2016/5/11/chartex" xmlns:cx6="http://schemas.microsoft.com/office/drawing/2016/5/12/chartex" xmlns:cx7="http://schemas.microsoft.com/office/drawing/2016/5/13/chartex" xmlns:cx8="http://schemas.microsoft.com/office/drawing/2016/5/14/chartex" xmlns:mc="http://schemas.openxmlformats.org/markup-compatibility/2006" xmlns:aink="http://schemas.microsoft.com/office/drawing/2016/ink" xmlns:am3d="http://schemas.microsoft.com/office/drawing/2017/model3d" xmlns:o="urn:schemas-microsoft-com:office:office" xmlns:oel="http://schemas.microsoft.com/office/2019/extlst" xmlns:r="http://schemas.openxmlformats.org/officeDocument/2006/relationships" xmlns:m="http://schemas.openxmlformats.org/officeDocument/2006/math" xmlns:v="urn:schemas-microsoft-com:vml" xmlns:wp14="http://schemas.microsoft.com/office/word/2010/wordprocessingDrawing" xmlns:wp="http://schemas.openxmlformats.org/drawingml/2006/wordprocessingDrawing" xmlns:w10="urn:schemas-microsoft-com:office:word" xmlns:w="http://schemas.openxmlformats.org/wordprocessingml/2006/main" xmlns:w14="http://schemas.microsoft.com/office/word/2010/wordml" xmlns:w15="http://schemas.microsoft.com/office/word/2012/wordml" xmlns:w16cex="http://schemas.microsoft.com/office/word/2018/wordml/cex" xmlns:w16cid="http://schemas.microsoft.com/office/word/2016/wordml/cid" xmlns:w16="http://schemas.microsoft.com/office/word/2018/wordml" xmlns:w16sdtdh="http://schemas.microsoft.com/office/word/2020/wordml/sdtdatahash" xmlns:w16se="http://schemas.microsoft.com/office/word/2015/wordml/symex" xmlns:wpg="http://schemas.microsoft.com/office/word/2010/wordprocessingGroup" xmlns:wpi="http://schemas.microsoft.com/office/word/2010/wordprocessingInk" xmlns:wne="http://schemas.microsoft.com/office/word/2006/wordml" xmlns:wps="http://schemas.microsoft.com/office/word/2010/wordprocessingShape" mc:Ignorable="w14 w15 w16se w16cid w16 w16cex w16sdtdh wp14">
   <w:p>
     <w:pPr>
       <w:pStyle w:val="Header"/>
@@ -9021,7 +9029,7 @@
 </file>
 
 <file path=word/header2.xml><?xml version="1.0" encoding="utf-8"?>
-<w:hdr xmlns:wpc="http://schemas.microsoft.com/office/word/2010/wordprocessingCanvas" xmlns:cx="http://schemas.microsoft.com/office/drawing/2014/chartex" xmlns:cx1="http://schemas.microsoft.com/office/drawing/2015/9/8/chartex" xmlns:cx2="http://schemas.microsoft.com/office/drawing/2015/10/21/chartex" xmlns:cx3="http://schemas.microsoft.com/office/drawing/2016/5/9/chartex" xmlns:cx4="http://schemas.microsoft.com/office/drawing/2016/5/10/chartex" xmlns:cx5="http://schemas.microsoft.com/office/drawing/2016/5/11/chartex" xmlns:cx6="http://schemas.microsoft.com/office/drawing/2016/5/12/chartex" xmlns:cx7="http://schemas.microsoft.com/office/drawing/2016/5/13/chartex" xmlns:cx8="http://schemas.microsoft.com/office/drawing/2016/5/14/chartex" xmlns:mc="http://schemas.openxmlformats.org/markup-compatibility/2006" xmlns:aink="http://schemas.microsoft.com/office/drawing/2016/ink" xmlns:am3d="http://schemas.microsoft.com/office/drawing/2017/model3d" xmlns:o="urn:schemas-microsoft-com:office:office" xmlns:r="http://schemas.openxmlformats.org/officeDocument/2006/relationships" xmlns:m="http://schemas.openxmlformats.org/officeDocument/2006/math" xmlns:v="urn:schemas-microsoft-com:vml" xmlns:wp14="http://schemas.microsoft.com/office/word/2010/wordprocessingDrawing" xmlns:wp="http://schemas.openxmlformats.org/drawingml/2006/wordprocessingDrawing" xmlns:w10="urn:schemas-microsoft-com:office:word" xmlns:w="http://schemas.openxmlformats.org/wordprocessingml/2006/main" xmlns:w14="http://schemas.microsoft.com/office/word/2010/wordml" xmlns:w15="http://schemas.microsoft.com/office/word/2012/wordml" xmlns:w16cex="http://schemas.microsoft.com/office/word/2018/wordml/cex" xmlns:w16cid="http://schemas.microsoft.com/office/word/2016/wordml/cid" xmlns:w16="http://schemas.microsoft.com/office/word/2018/wordml" xmlns:w16sdtdh="http://schemas.microsoft.com/office/word/2020/wordml/sdtdatahash" xmlns:w16se="http://schemas.microsoft.com/office/word/2015/wordml/symex" xmlns:wpg="http://schemas.microsoft.com/office/word/2010/wordprocessingGroup" xmlns:wpi="http://schemas.microsoft.com/office/word/2010/wordprocessingInk" xmlns:wne="http://schemas.microsoft.com/office/word/2006/wordml" xmlns:wps="http://schemas.microsoft.com/office/word/2010/wordprocessingShape" mc:Ignorable="w14 w15 w16se w16cid w16 w16cex w16sdtdh wp14">
+<w:hdr xmlns:wpc="http://schemas.microsoft.com/office/word/2010/wordprocessingCanvas" xmlns:cx="http://schemas.microsoft.com/office/drawing/2014/chartex" xmlns:cx1="http://schemas.microsoft.com/office/drawing/2015/9/8/chartex" xmlns:cx2="http://schemas.microsoft.com/office/drawing/2015/10/21/chartex" xmlns:cx3="http://schemas.microsoft.com/office/drawing/2016/5/9/chartex" xmlns:cx4="http://schemas.microsoft.com/office/drawing/2016/5/10/chartex" xmlns:cx5="http://schemas.microsoft.com/office/drawing/2016/5/11/chartex" xmlns:cx6="http://schemas.microsoft.com/office/drawing/2016/5/12/chartex" xmlns:cx7="http://schemas.microsoft.com/office/drawing/2016/5/13/chartex" xmlns:cx8="http://schemas.microsoft.com/office/drawing/2016/5/14/chartex" xmlns:mc="http://schemas.openxmlformats.org/markup-compatibility/2006" xmlns:aink="http://schemas.microsoft.com/office/drawing/2016/ink" xmlns:am3d="http://schemas.microsoft.com/office/drawing/2017/model3d" xmlns:o="urn:schemas-microsoft-com:office:office" xmlns:oel="http://schemas.microsoft.com/office/2019/extlst" xmlns:r="http://schemas.openxmlformats.org/officeDocument/2006/relationships" xmlns:m="http://schemas.openxmlformats.org/officeDocument/2006/math" xmlns:v="urn:schemas-microsoft-com:vml" xmlns:wp14="http://schemas.microsoft.com/office/word/2010/wordprocessingDrawing" xmlns:wp="http://schemas.openxmlformats.org/drawingml/2006/wordprocessingDrawing" xmlns:w10="urn:schemas-microsoft-com:office:word" xmlns:w="http://schemas.openxmlformats.org/wordprocessingml/2006/main" xmlns:w14="http://schemas.microsoft.com/office/word/2010/wordml" xmlns:w15="http://schemas.microsoft.com/office/word/2012/wordml" xmlns:w16cex="http://schemas.microsoft.com/office/word/2018/wordml/cex" xmlns:w16cid="http://schemas.microsoft.com/office/word/2016/wordml/cid" xmlns:w16="http://schemas.microsoft.com/office/word/2018/wordml" xmlns:w16sdtdh="http://schemas.microsoft.com/office/word/2020/wordml/sdtdatahash" xmlns:w16se="http://schemas.microsoft.com/office/word/2015/wordml/symex" xmlns:wpg="http://schemas.microsoft.com/office/word/2010/wordprocessingGroup" xmlns:wpi="http://schemas.microsoft.com/office/word/2010/wordprocessingInk" xmlns:wne="http://schemas.microsoft.com/office/word/2006/wordml" xmlns:wps="http://schemas.microsoft.com/office/word/2010/wordprocessingShape" mc:Ignorable="w14 w15 w16se w16cid w16 w16cex w16sdtdh wp14">
   <w:p>
     <w:pPr>
       <w:pStyle w:val="Header"/>
@@ -9038,7 +9046,6 @@
         <w:dataBinding w:prefixMappings="xmlns:ns0='http://schemas.microsoft.com/office/2006/coverPageProps' " w:xpath="/ns0:CoverPageProperties[1]/ns0:Abstract[1]" w:storeItemID="{55AF091B-3C7A-41E3-B477-F2FDAA23CFDA}"/>
         <w:text/>
       </w:sdtPr>
-      <w:sdtEndPr/>
       <w:sdtContent>
         <w:r>
           <w:rPr>
@@ -9061,7 +9068,6 @@
       <w:dataBinding w:prefixMappings="xmlns:ns0='http://purl.org/dc/elements/1.1/' xmlns:ns1='http://schemas.openxmlformats.org/package/2006/metadata/core-properties' " w:xpath="/ns1:coreProperties[1]/ns0:title[1]" w:storeItemID="{6C3C8BC8-F283-45AE-878A-BAB7291924A1}"/>
       <w:text/>
     </w:sdtPr>
-    <w:sdtEndPr/>
     <w:sdtContent>
       <w:p>
         <w:pPr>
@@ -9177,7 +9183,6 @@
         <w:dataBinding w:prefixMappings="xmlns:ns0='http://purl.org/dc/elements/1.1/' xmlns:ns1='http://schemas.openxmlformats.org/package/2006/metadata/core-properties' " w:xpath="/ns1:coreProperties[1]/ns1:keywords[1]" w:storeItemID="{6C3C8BC8-F283-45AE-878A-BAB7291924A1}"/>
         <w:text/>
       </w:sdtPr>
-      <w:sdtEndPr/>
       <w:sdtContent>
         <w:r>
           <w:t>Response Number</w:t>
@@ -9189,7 +9194,7 @@
 </file>
 
 <file path=word/numbering.xml><?xml version="1.0" encoding="utf-8"?>
-<w:numbering xmlns:wpc="http://schemas.microsoft.com/office/word/2010/wordprocessingCanvas" xmlns:cx="http://schemas.microsoft.com/office/drawing/2014/chartex" xmlns:cx1="http://schemas.microsoft.com/office/drawing/2015/9/8/chartex" xmlns:cx2="http://schemas.microsoft.com/office/drawing/2015/10/21/chartex" xmlns:cx3="http://schemas.microsoft.com/office/drawing/2016/5/9/chartex" xmlns:cx4="http://schemas.microsoft.com/office/drawing/2016/5/10/chartex" xmlns:cx5="http://schemas.microsoft.com/office/drawing/2016/5/11/chartex" xmlns:cx6="http://schemas.microsoft.com/office/drawing/2016/5/12/chartex" xmlns:cx7="http://schemas.microsoft.com/office/drawing/2016/5/13/chartex" xmlns:cx8="http://schemas.microsoft.com/office/drawing/2016/5/14/chartex" xmlns:mc="http://schemas.openxmlformats.org/markup-compatibility/2006" xmlns:aink="http://schemas.microsoft.com/office/drawing/2016/ink" xmlns:am3d="http://schemas.microsoft.com/office/drawing/2017/model3d" xmlns:o="urn:schemas-microsoft-com:office:office" xmlns:r="http://schemas.openxmlformats.org/officeDocument/2006/relationships" xmlns:m="http://schemas.openxmlformats.org/officeDocument/2006/math" xmlns:v="urn:schemas-microsoft-com:vml" xmlns:wp14="http://schemas.microsoft.com/office/word/2010/wordprocessingDrawing" xmlns:wp="http://schemas.openxmlformats.org/drawingml/2006/wordprocessingDrawing" xmlns:w10="urn:schemas-microsoft-com:office:word" xmlns:w="http://schemas.openxmlformats.org/wordprocessingml/2006/main" xmlns:w14="http://schemas.microsoft.com/office/word/2010/wordml" xmlns:w15="http://schemas.microsoft.com/office/word/2012/wordml" xmlns:w16cex="http://schemas.microsoft.com/office/word/2018/wordml/cex" xmlns:w16cid="http://schemas.microsoft.com/office/word/2016/wordml/cid" xmlns:w16="http://schemas.microsoft.com/office/word/2018/wordml" xmlns:w16sdtdh="http://schemas.microsoft.com/office/word/2020/wordml/sdtdatahash" xmlns:w16se="http://schemas.microsoft.com/office/word/2015/wordml/symex" xmlns:wpg="http://schemas.microsoft.com/office/word/2010/wordprocessingGroup" xmlns:wpi="http://schemas.microsoft.com/office/word/2010/wordprocessingInk" xmlns:wne="http://schemas.microsoft.com/office/word/2006/wordml" xmlns:wps="http://schemas.microsoft.com/office/word/2010/wordprocessingShape" mc:Ignorable="w14 w15 w16se w16cid w16 w16cex w16sdtdh wp14">
+<w:numbering xmlns:wpc="http://schemas.microsoft.com/office/word/2010/wordprocessingCanvas" xmlns:cx="http://schemas.microsoft.com/office/drawing/2014/chartex" xmlns:cx1="http://schemas.microsoft.com/office/drawing/2015/9/8/chartex" xmlns:cx2="http://schemas.microsoft.com/office/drawing/2015/10/21/chartex" xmlns:cx3="http://schemas.microsoft.com/office/drawing/2016/5/9/chartex" xmlns:cx4="http://schemas.microsoft.com/office/drawing/2016/5/10/chartex" xmlns:cx5="http://schemas.microsoft.com/office/drawing/2016/5/11/chartex" xmlns:cx6="http://schemas.microsoft.com/office/drawing/2016/5/12/chartex" xmlns:cx7="http://schemas.microsoft.com/office/drawing/2016/5/13/chartex" xmlns:cx8="http://schemas.microsoft.com/office/drawing/2016/5/14/chartex" xmlns:mc="http://schemas.openxmlformats.org/markup-compatibility/2006" xmlns:aink="http://schemas.microsoft.com/office/drawing/2016/ink" xmlns:am3d="http://schemas.microsoft.com/office/drawing/2017/model3d" xmlns:o="urn:schemas-microsoft-com:office:office" xmlns:oel="http://schemas.microsoft.com/office/2019/extlst" xmlns:r="http://schemas.openxmlformats.org/officeDocument/2006/relationships" xmlns:m="http://schemas.openxmlformats.org/officeDocument/2006/math" xmlns:v="urn:schemas-microsoft-com:vml" xmlns:wp14="http://schemas.microsoft.com/office/word/2010/wordprocessingDrawing" xmlns:wp="http://schemas.openxmlformats.org/drawingml/2006/wordprocessingDrawing" xmlns:w10="urn:schemas-microsoft-com:office:word" xmlns:w="http://schemas.openxmlformats.org/wordprocessingml/2006/main" xmlns:w14="http://schemas.microsoft.com/office/word/2010/wordml" xmlns:w15="http://schemas.microsoft.com/office/word/2012/wordml" xmlns:w16cex="http://schemas.microsoft.com/office/word/2018/wordml/cex" xmlns:w16cid="http://schemas.microsoft.com/office/word/2016/wordml/cid" xmlns:w16="http://schemas.microsoft.com/office/word/2018/wordml" xmlns:w16sdtdh="http://schemas.microsoft.com/office/word/2020/wordml/sdtdatahash" xmlns:w16se="http://schemas.microsoft.com/office/word/2015/wordml/symex" xmlns:wpg="http://schemas.microsoft.com/office/word/2010/wordprocessingGroup" xmlns:wpi="http://schemas.microsoft.com/office/word/2010/wordprocessingInk" xmlns:wne="http://schemas.microsoft.com/office/word/2006/wordml" xmlns:wps="http://schemas.microsoft.com/office/word/2010/wordprocessingShape" mc:Ignorable="w14 w15 w16se w16cid w16 w16cex w16sdtdh wp14">
   <w:abstractNum w:abstractNumId="0" w15:restartNumberingAfterBreak="0">
     <w:nsid w:val="FFFFFF82"/>
     <w:multiLevelType w:val="singleLevel"/>
@@ -11777,6 +11782,119 @@
     </w:lvl>
   </w:abstractNum>
   <w:abstractNum w:abstractNumId="24" w15:restartNumberingAfterBreak="0">
+    <w:nsid w:val="64BA0976"/>
+    <w:multiLevelType w:val="hybridMultilevel"/>
+    <w:tmpl w:val="45D8BC3A"/>
+    <w:lvl w:ilvl="0" w:tplc="10090001">
+      <w:start w:val="1"/>
+      <w:numFmt w:val="bullet"/>
+      <w:lvlText w:val=""/>
+      <w:lvlJc w:val="left"/>
+      <w:pPr>
+        <w:ind w:left="720" w:hanging="360"/>
+      </w:pPr>
+      <w:rPr>
+        <w:rFonts w:ascii="Symbol" w:hAnsi="Symbol" w:hint="default"/>
+      </w:rPr>
+    </w:lvl>
+    <w:lvl w:ilvl="1" w:tplc="10090003" w:tentative="1">
+      <w:start w:val="1"/>
+      <w:numFmt w:val="bullet"/>
+      <w:lvlText w:val="o"/>
+      <w:lvlJc w:val="left"/>
+      <w:pPr>
+        <w:ind w:left="1440" w:hanging="360"/>
+      </w:pPr>
+      <w:rPr>
+        <w:rFonts w:ascii="Courier New" w:hAnsi="Courier New" w:cs="Courier New" w:hint="default"/>
+      </w:rPr>
+    </w:lvl>
+    <w:lvl w:ilvl="2" w:tplc="10090005" w:tentative="1">
+      <w:start w:val="1"/>
+      <w:numFmt w:val="bullet"/>
+      <w:lvlText w:val=""/>
+      <w:lvlJc w:val="left"/>
+      <w:pPr>
+        <w:ind w:left="2160" w:hanging="360"/>
+      </w:pPr>
+      <w:rPr>
+        <w:rFonts w:ascii="Wingdings" w:hAnsi="Wingdings" w:hint="default"/>
+      </w:rPr>
+    </w:lvl>
+    <w:lvl w:ilvl="3" w:tplc="10090001" w:tentative="1">
+      <w:start w:val="1"/>
+      <w:numFmt w:val="bullet"/>
+      <w:lvlText w:val=""/>
+      <w:lvlJc w:val="left"/>
+      <w:pPr>
+        <w:ind w:left="2880" w:hanging="360"/>
+      </w:pPr>
+      <w:rPr>
+        <w:rFonts w:ascii="Symbol" w:hAnsi="Symbol" w:hint="default"/>
+      </w:rPr>
+    </w:lvl>
+    <w:lvl w:ilvl="4" w:tplc="10090003" w:tentative="1">
+      <w:start w:val="1"/>
+      <w:numFmt w:val="bullet"/>
+      <w:lvlText w:val="o"/>
+      <w:lvlJc w:val="left"/>
+      <w:pPr>
+        <w:ind w:left="3600" w:hanging="360"/>
+      </w:pPr>
+      <w:rPr>
+        <w:rFonts w:ascii="Courier New" w:hAnsi="Courier New" w:cs="Courier New" w:hint="default"/>
+      </w:rPr>
+    </w:lvl>
+    <w:lvl w:ilvl="5" w:tplc="10090005" w:tentative="1">
+      <w:start w:val="1"/>
+      <w:numFmt w:val="bullet"/>
+      <w:lvlText w:val=""/>
+      <w:lvlJc w:val="left"/>
+      <w:pPr>
+        <w:ind w:left="4320" w:hanging="360"/>
+      </w:pPr>
+      <w:rPr>
+        <w:rFonts w:ascii="Wingdings" w:hAnsi="Wingdings" w:hint="default"/>
+      </w:rPr>
+    </w:lvl>
+    <w:lvl w:ilvl="6" w:tplc="10090001" w:tentative="1">
+      <w:start w:val="1"/>
+      <w:numFmt w:val="bullet"/>
+      <w:lvlText w:val=""/>
+      <w:lvlJc w:val="left"/>
+      <w:pPr>
+        <w:ind w:left="5040" w:hanging="360"/>
+      </w:pPr>
+      <w:rPr>
+        <w:rFonts w:ascii="Symbol" w:hAnsi="Symbol" w:hint="default"/>
+      </w:rPr>
+    </w:lvl>
+    <w:lvl w:ilvl="7" w:tplc="10090003" w:tentative="1">
+      <w:start w:val="1"/>
+      <w:numFmt w:val="bullet"/>
+      <w:lvlText w:val="o"/>
+      <w:lvlJc w:val="left"/>
+      <w:pPr>
+        <w:ind w:left="5760" w:hanging="360"/>
+      </w:pPr>
+      <w:rPr>
+        <w:rFonts w:ascii="Courier New" w:hAnsi="Courier New" w:cs="Courier New" w:hint="default"/>
+      </w:rPr>
+    </w:lvl>
+    <w:lvl w:ilvl="8" w:tplc="10090005" w:tentative="1">
+      <w:start w:val="1"/>
+      <w:numFmt w:val="bullet"/>
+      <w:lvlText w:val=""/>
+      <w:lvlJc w:val="left"/>
+      <w:pPr>
+        <w:ind w:left="6480" w:hanging="360"/>
+      </w:pPr>
+      <w:rPr>
+        <w:rFonts w:ascii="Wingdings" w:hAnsi="Wingdings" w:hint="default"/>
+      </w:rPr>
+    </w:lvl>
+  </w:abstractNum>
+  <w:abstractNum w:abstractNumId="25" w15:restartNumberingAfterBreak="0">
     <w:nsid w:val="6BDE7BA1"/>
     <w:multiLevelType w:val="hybridMultilevel"/>
     <w:tmpl w:val="5CD6E29A"/>
@@ -11889,7 +12007,7 @@
       </w:rPr>
     </w:lvl>
   </w:abstractNum>
-  <w:abstractNum w:abstractNumId="25" w15:restartNumberingAfterBreak="0">
+  <w:abstractNum w:abstractNumId="26" w15:restartNumberingAfterBreak="0">
     <w:nsid w:val="6D6E691C"/>
     <w:multiLevelType w:val="hybridMultilevel"/>
     <w:tmpl w:val="58C6268C"/>
@@ -12002,7 +12120,7 @@
       </w:rPr>
     </w:lvl>
   </w:abstractNum>
-  <w:abstractNum w:abstractNumId="26" w15:restartNumberingAfterBreak="0">
+  <w:abstractNum w:abstractNumId="27" w15:restartNumberingAfterBreak="0">
     <w:nsid w:val="6EFA3B12"/>
     <w:multiLevelType w:val="hybridMultilevel"/>
     <w:tmpl w:val="0FAC74E0"/>
@@ -12115,7 +12233,7 @@
       </w:rPr>
     </w:lvl>
   </w:abstractNum>
-  <w:abstractNum w:abstractNumId="27" w15:restartNumberingAfterBreak="0">
+  <w:abstractNum w:abstractNumId="28" w15:restartNumberingAfterBreak="0">
     <w:nsid w:val="6FF85DC8"/>
     <w:multiLevelType w:val="multilevel"/>
     <w:tmpl w:val="00F4E360"/>
@@ -12235,7 +12353,7 @@
       </w:rPr>
     </w:lvl>
   </w:abstractNum>
-  <w:abstractNum w:abstractNumId="28" w15:restartNumberingAfterBreak="0">
+  <w:abstractNum w:abstractNumId="29" w15:restartNumberingAfterBreak="0">
     <w:nsid w:val="70802206"/>
     <w:multiLevelType w:val="multilevel"/>
     <w:tmpl w:val="E75415B2"/>
@@ -12384,7 +12502,7 @@
       </w:rPr>
     </w:lvl>
   </w:abstractNum>
-  <w:abstractNum w:abstractNumId="29" w15:restartNumberingAfterBreak="0">
+  <w:abstractNum w:abstractNumId="30" w15:restartNumberingAfterBreak="0">
     <w:nsid w:val="722964FE"/>
     <w:multiLevelType w:val="multilevel"/>
     <w:tmpl w:val="47223356"/>
@@ -12533,7 +12651,7 @@
       </w:rPr>
     </w:lvl>
   </w:abstractNum>
-  <w:abstractNum w:abstractNumId="30" w15:restartNumberingAfterBreak="0">
+  <w:abstractNum w:abstractNumId="31" w15:restartNumberingAfterBreak="0">
     <w:nsid w:val="75C31B82"/>
     <w:multiLevelType w:val="hybridMultilevel"/>
     <w:tmpl w:val="B052AD40"/>
@@ -12646,7 +12764,7 @@
       </w:rPr>
     </w:lvl>
   </w:abstractNum>
-  <w:abstractNum w:abstractNumId="31" w15:restartNumberingAfterBreak="0">
+  <w:abstractNum w:abstractNumId="32" w15:restartNumberingAfterBreak="0">
     <w:nsid w:val="75EB1678"/>
     <w:multiLevelType w:val="hybridMultilevel"/>
     <w:tmpl w:val="F0A472E8"/>
@@ -12759,101 +12877,104 @@
       </w:rPr>
     </w:lvl>
   </w:abstractNum>
-  <w:num w:numId="1">
+  <w:num w:numId="1" w16cid:durableId="1568955251">
     <w:abstractNumId w:val="16"/>
   </w:num>
-  <w:num w:numId="2">
+  <w:num w:numId="2" w16cid:durableId="751510518">
     <w:abstractNumId w:val="3"/>
   </w:num>
-  <w:num w:numId="3">
+  <w:num w:numId="3" w16cid:durableId="1218004657">
     <w:abstractNumId w:val="6"/>
   </w:num>
-  <w:num w:numId="4">
+  <w:num w:numId="4" w16cid:durableId="857231100">
+    <w:abstractNumId w:val="32"/>
+  </w:num>
+  <w:num w:numId="5" w16cid:durableId="1122304276">
+    <w:abstractNumId w:val="15"/>
+  </w:num>
+  <w:num w:numId="6" w16cid:durableId="661932245">
+    <w:abstractNumId w:val="25"/>
+  </w:num>
+  <w:num w:numId="7" w16cid:durableId="1349599065">
+    <w:abstractNumId w:val="26"/>
+  </w:num>
+  <w:num w:numId="8" w16cid:durableId="886451640">
+    <w:abstractNumId w:val="4"/>
+  </w:num>
+  <w:num w:numId="9" w16cid:durableId="612631445">
+    <w:abstractNumId w:val="7"/>
+  </w:num>
+  <w:num w:numId="10" w16cid:durableId="2051614057">
     <w:abstractNumId w:val="31"/>
   </w:num>
-  <w:num w:numId="5">
-    <w:abstractNumId w:val="15"/>
+  <w:num w:numId="11" w16cid:durableId="145048965">
+    <w:abstractNumId w:val="2"/>
   </w:num>
-  <w:num w:numId="6">
-    <w:abstractNumId w:val="24"/>
+  <w:num w:numId="12" w16cid:durableId="516233082">
+    <w:abstractNumId w:val="1"/>
   </w:num>
-  <w:num w:numId="7">
-    <w:abstractNumId w:val="25"/>
+  <w:num w:numId="13" w16cid:durableId="573856110">
+    <w:abstractNumId w:val="0"/>
   </w:num>
-  <w:num w:numId="8">
-    <w:abstractNumId w:val="4"/>
+  <w:num w:numId="14" w16cid:durableId="1777944371">
+    <w:abstractNumId w:val="12"/>
   </w:num>
-  <w:num w:numId="9">
-    <w:abstractNumId w:val="7"/>
+  <w:num w:numId="15" w16cid:durableId="970985475">
+    <w:abstractNumId w:val="28"/>
   </w:num>
-  <w:num w:numId="10">
+  <w:num w:numId="16" w16cid:durableId="907542906">
+    <w:abstractNumId w:val="22"/>
+  </w:num>
+  <w:num w:numId="17" w16cid:durableId="231162311">
+    <w:abstractNumId w:val="14"/>
+  </w:num>
+  <w:num w:numId="18" w16cid:durableId="1845707545">
+    <w:abstractNumId w:val="21"/>
+  </w:num>
+  <w:num w:numId="19" w16cid:durableId="1548371825">
+    <w:abstractNumId w:val="10"/>
+  </w:num>
+  <w:num w:numId="20" w16cid:durableId="1318144505">
+    <w:abstractNumId w:val="17"/>
+  </w:num>
+  <w:num w:numId="21" w16cid:durableId="1390374461">
+    <w:abstractNumId w:val="20"/>
+  </w:num>
+  <w:num w:numId="22" w16cid:durableId="71124123">
+    <w:abstractNumId w:val="5"/>
+  </w:num>
+  <w:num w:numId="23" w16cid:durableId="1370033726">
+    <w:abstractNumId w:val="8"/>
+  </w:num>
+  <w:num w:numId="24" w16cid:durableId="164563007">
     <w:abstractNumId w:val="30"/>
   </w:num>
-  <w:num w:numId="11">
-    <w:abstractNumId w:val="2"/>
+  <w:num w:numId="25" w16cid:durableId="1558006708">
+    <w:abstractNumId w:val="19"/>
   </w:num>
-  <w:num w:numId="12">
-    <w:abstractNumId w:val="1"/>
+  <w:num w:numId="26" w16cid:durableId="1895117297">
+    <w:abstractNumId w:val="18"/>
   </w:num>
-  <w:num w:numId="13">
-    <w:abstractNumId w:val="0"/>
+  <w:num w:numId="27" w16cid:durableId="956984966">
+    <w:abstractNumId w:val="23"/>
   </w:num>
-  <w:num w:numId="14">
-    <w:abstractNumId w:val="12"/>
-  </w:num>
-  <w:num w:numId="15">
+  <w:num w:numId="28" w16cid:durableId="1556358073">
     <w:abstractNumId w:val="27"/>
   </w:num>
-  <w:num w:numId="16">
-    <w:abstractNumId w:val="22"/>
+  <w:num w:numId="29" w16cid:durableId="750663652">
+    <w:abstractNumId w:val="11"/>
   </w:num>
-  <w:num w:numId="17">
-    <w:abstractNumId w:val="14"/>
-  </w:num>
-  <w:num w:numId="18">
-    <w:abstractNumId w:val="21"/>
-  </w:num>
-  <w:num w:numId="19">
-    <w:abstractNumId w:val="10"/>
-  </w:num>
-  <w:num w:numId="20">
-    <w:abstractNumId w:val="17"/>
-  </w:num>
-  <w:num w:numId="21">
-    <w:abstractNumId w:val="20"/>
-  </w:num>
-  <w:num w:numId="22">
-    <w:abstractNumId w:val="5"/>
-  </w:num>
-  <w:num w:numId="23">
-    <w:abstractNumId w:val="8"/>
-  </w:num>
-  <w:num w:numId="24">
+  <w:num w:numId="30" w16cid:durableId="1406293732">
     <w:abstractNumId w:val="29"/>
   </w:num>
-  <w:num w:numId="25">
-    <w:abstractNumId w:val="19"/>
-  </w:num>
-  <w:num w:numId="26">
-    <w:abstractNumId w:val="18"/>
-  </w:num>
-  <w:num w:numId="27">
-    <w:abstractNumId w:val="23"/>
-  </w:num>
-  <w:num w:numId="28">
-    <w:abstractNumId w:val="26"/>
-  </w:num>
-  <w:num w:numId="29">
-    <w:abstractNumId w:val="11"/>
-  </w:num>
-  <w:num w:numId="30">
-    <w:abstractNumId w:val="28"/>
-  </w:num>
-  <w:num w:numId="31">
+  <w:num w:numId="31" w16cid:durableId="1715156035">
     <w:abstractNumId w:val="9"/>
   </w:num>
-  <w:num w:numId="32">
+  <w:num w:numId="32" w16cid:durableId="181096895">
     <w:abstractNumId w:val="13"/>
+  </w:num>
+  <w:num w:numId="33" w16cid:durableId="256912926">
+    <w:abstractNumId w:val="24"/>
   </w:num>
 </w:numbering>
 </file>
@@ -14639,121 +14760,8 @@
 </file>
 
 <file path=word/glossary/document.xml><?xml version="1.0" encoding="utf-8"?>
-<w:glossaryDocument xmlns:wpc="http://schemas.microsoft.com/office/word/2010/wordprocessingCanvas" xmlns:cx="http://schemas.microsoft.com/office/drawing/2014/chartex" xmlns:cx1="http://schemas.microsoft.com/office/drawing/2015/9/8/chartex" xmlns:cx2="http://schemas.microsoft.com/office/drawing/2015/10/21/chartex" xmlns:cx3="http://schemas.microsoft.com/office/drawing/2016/5/9/chartex" xmlns:cx4="http://schemas.microsoft.com/office/drawing/2016/5/10/chartex" xmlns:cx5="http://schemas.microsoft.com/office/drawing/2016/5/11/chartex" xmlns:cx6="http://schemas.microsoft.com/office/drawing/2016/5/12/chartex" xmlns:cx7="http://schemas.microsoft.com/office/drawing/2016/5/13/chartex" xmlns:cx8="http://schemas.microsoft.com/office/drawing/2016/5/14/chartex" xmlns:mc="http://schemas.openxmlformats.org/markup-compatibility/2006" xmlns:aink="http://schemas.microsoft.com/office/drawing/2016/ink" xmlns:am3d="http://schemas.microsoft.com/office/drawing/2017/model3d" xmlns:o="urn:schemas-microsoft-com:office:office" xmlns:r="http://schemas.openxmlformats.org/officeDocument/2006/relationships" xmlns:m="http://schemas.openxmlformats.org/officeDocument/2006/math" xmlns:v="urn:schemas-microsoft-com:vml" xmlns:wp14="http://schemas.microsoft.com/office/word/2010/wordprocessingDrawing" xmlns:wp="http://schemas.openxmlformats.org/drawingml/2006/wordprocessingDrawing" xmlns:w10="urn:schemas-microsoft-com:office:word" xmlns:w="http://schemas.openxmlformats.org/wordprocessingml/2006/main" xmlns:w14="http://schemas.microsoft.com/office/word/2010/wordml" xmlns:w15="http://schemas.microsoft.com/office/word/2012/wordml" xmlns:w16cex="http://schemas.microsoft.com/office/word/2018/wordml/cex" xmlns:w16cid="http://schemas.microsoft.com/office/word/2016/wordml/cid" xmlns:w16="http://schemas.microsoft.com/office/word/2018/wordml" xmlns:w16sdtdh="http://schemas.microsoft.com/office/word/2020/wordml/sdtdatahash" xmlns:w16se="http://schemas.microsoft.com/office/word/2015/wordml/symex" xmlns:wpg="http://schemas.microsoft.com/office/word/2010/wordprocessingGroup" xmlns:wpi="http://schemas.microsoft.com/office/word/2010/wordprocessingInk" xmlns:wne="http://schemas.microsoft.com/office/word/2006/wordml" xmlns:wps="http://schemas.microsoft.com/office/word/2010/wordprocessingShape" mc:Ignorable="w14 w15 w16se w16cid w16 w16cex w16sdtdh wp14">
+<w:glossaryDocument xmlns:wpc="http://schemas.microsoft.com/office/word/2010/wordprocessingCanvas" xmlns:cx="http://schemas.microsoft.com/office/drawing/2014/chartex" xmlns:cx1="http://schemas.microsoft.com/office/drawing/2015/9/8/chartex" xmlns:cx2="http://schemas.microsoft.com/office/drawing/2015/10/21/chartex" xmlns:cx3="http://schemas.microsoft.com/office/drawing/2016/5/9/chartex" xmlns:cx4="http://schemas.microsoft.com/office/drawing/2016/5/10/chartex" xmlns:cx5="http://schemas.microsoft.com/office/drawing/2016/5/11/chartex" xmlns:cx6="http://schemas.microsoft.com/office/drawing/2016/5/12/chartex" xmlns:cx7="http://schemas.microsoft.com/office/drawing/2016/5/13/chartex" xmlns:cx8="http://schemas.microsoft.com/office/drawing/2016/5/14/chartex" xmlns:mc="http://schemas.openxmlformats.org/markup-compatibility/2006" xmlns:aink="http://schemas.microsoft.com/office/drawing/2016/ink" xmlns:am3d="http://schemas.microsoft.com/office/drawing/2017/model3d" xmlns:o="urn:schemas-microsoft-com:office:office" xmlns:oel="http://schemas.microsoft.com/office/2019/extlst" xmlns:r="http://schemas.openxmlformats.org/officeDocument/2006/relationships" xmlns:m="http://schemas.openxmlformats.org/officeDocument/2006/math" xmlns:v="urn:schemas-microsoft-com:vml" xmlns:wp14="http://schemas.microsoft.com/office/word/2010/wordprocessingDrawing" xmlns:wp="http://schemas.openxmlformats.org/drawingml/2006/wordprocessingDrawing" xmlns:w10="urn:schemas-microsoft-com:office:word" xmlns:w="http://schemas.openxmlformats.org/wordprocessingml/2006/main" xmlns:w14="http://schemas.microsoft.com/office/word/2010/wordml" xmlns:w15="http://schemas.microsoft.com/office/word/2012/wordml" xmlns:w16cex="http://schemas.microsoft.com/office/word/2018/wordml/cex" xmlns:w16cid="http://schemas.microsoft.com/office/word/2016/wordml/cid" xmlns:w16="http://schemas.microsoft.com/office/word/2018/wordml" xmlns:w16sdtdh="http://schemas.microsoft.com/office/word/2020/wordml/sdtdatahash" xmlns:w16se="http://schemas.microsoft.com/office/word/2015/wordml/symex" xmlns:wpg="http://schemas.microsoft.com/office/word/2010/wordprocessingGroup" xmlns:wpi="http://schemas.microsoft.com/office/word/2010/wordprocessingInk" xmlns:wne="http://schemas.microsoft.com/office/word/2006/wordml" xmlns:wps="http://schemas.microsoft.com/office/word/2010/wordprocessingShape" mc:Ignorable="w14 w15 w16se w16cid w16 w16cex w16sdtdh wp14">
   <w:docParts>
-    <w:docPart>
-      <w:docPartPr>
-        <w:name w:val="8DBE18866765429F9FFE0AE22AA87749"/>
-        <w:category>
-          <w:name w:val="General"/>
-          <w:gallery w:val="placeholder"/>
-        </w:category>
-        <w:types>
-          <w:type w:val="bbPlcHdr"/>
-        </w:types>
-        <w:behaviors>
-          <w:behavior w:val="content"/>
-        </w:behaviors>
-        <w:guid w:val="{3150FB86-BCEF-4EA7-A7B4-9942254CEF2C}"/>
-      </w:docPartPr>
-      <w:docPartBody>
-        <w:p>
-          <w:pPr>
-            <w:pStyle w:val="8DBE18866765429F9FFE0AE22AA87749"/>
-          </w:pPr>
-          <w:r>
-            <w:rPr>
-              <w:rStyle w:val="ConfidentialityType"/>
-            </w:rPr>
-            <w:t>[</w:t>
-          </w:r>
-          <w:r>
-            <w:rPr>
-              <w:rStyle w:val="ConfidentialityType"/>
-              <w:highlight w:val="yellow"/>
-            </w:rPr>
-            <w:t>Security Classification</w:t>
-          </w:r>
-          <w:r>
-            <w:rPr>
-              <w:rStyle w:val="ConfidentialityType"/>
-            </w:rPr>
-            <w:t>]</w:t>
-          </w:r>
-        </w:p>
-      </w:docPartBody>
-    </w:docPart>
-    <w:docPart>
-      <w:docPartPr>
-        <w:name w:val="7CB1F7AEC1374553B4B093091D30DB0B"/>
-        <w:category>
-          <w:name w:val="General"/>
-          <w:gallery w:val="placeholder"/>
-        </w:category>
-        <w:types>
-          <w:type w:val="bbPlcHdr"/>
-        </w:types>
-        <w:behaviors>
-          <w:behavior w:val="content"/>
-        </w:behaviors>
-        <w:guid w:val="{912FE74C-4F88-4F30-A9A3-A229D5BFC865}"/>
-      </w:docPartPr>
-      <w:docPartBody>
-        <w:p>
-          <w:pPr>
-            <w:pStyle w:val="7CB1F7AEC1374553B4B093091D30DB0B"/>
-          </w:pPr>
-          <w:r>
-            <w:rPr>
-              <w:rStyle w:val="PlaceholderText"/>
-            </w:rPr>
-            <w:t>[20XX]</w:t>
-          </w:r>
-        </w:p>
-      </w:docPartBody>
-    </w:docPart>
-    <w:docPart>
-      <w:docPartPr>
-        <w:name w:val="9844C43AC9354085811AD596CE37D7BF"/>
-        <w:category>
-          <w:name w:val="General"/>
-          <w:gallery w:val="placeholder"/>
-        </w:category>
-        <w:types>
-          <w:type w:val="bbPlcHdr"/>
-        </w:types>
-        <w:behaviors>
-          <w:behavior w:val="content"/>
-        </w:behaviors>
-        <w:guid w:val="{2FC99B06-165E-4D15-9D77-4A28A0C2CCA4}"/>
-      </w:docPartPr>
-      <w:docPartBody>
-        <w:p>
-          <w:pPr>
-            <w:pStyle w:val="9844C43AC9354085811AD596CE37D7BF"/>
-          </w:pPr>
-          <w:r>
-            <w:rPr>
-              <w:rStyle w:val="PlaceholderText"/>
-            </w:rPr>
-            <w:t>[</w:t>
-          </w:r>
-          <w:r>
-            <w:rPr>
-              <w:rStyle w:val="PlaceholderText"/>
-              <w:highlight w:val="yellow"/>
-            </w:rPr>
-            <w:t>Document title</w:t>
-          </w:r>
-          <w:r>
-            <w:rPr>
-              <w:rStyle w:val="PlaceholderText"/>
-            </w:rPr>
-            <w:t>]</w:t>
-          </w:r>
-        </w:p>
-      </w:docPartBody>
-    </w:docPart>
     <w:docPart>
       <w:docPartPr>
         <w:name w:val="D62BC9813F5148489F7C932B2AEC7DE5"/>
@@ -14957,8 +14965,11 @@
     <w:rsid w:val="000161D0"/>
     <w:rsid w:val="00073DE8"/>
     <w:rsid w:val="000952EA"/>
+    <w:rsid w:val="002918F0"/>
+    <w:rsid w:val="00345C6C"/>
     <w:rsid w:val="00364BAC"/>
     <w:rsid w:val="00552A11"/>
+    <w:rsid w:val="00CF7FFB"/>
     <w:rsid w:val="00D244E3"/>
     <w:rsid w:val="00EC4232"/>
   </w:rsids>
@@ -15409,14 +15420,6 @@
     <w:semiHidden/>
     <w:unhideWhenUsed/>
   </w:style>
-  <w:style w:type="character" w:customStyle="1" w:styleId="ConfidentialityType">
-    <w:name w:val="Confidentiality Type"/>
-    <w:basedOn w:val="DefaultParagraphFont"/>
-    <w:uiPriority w:val="99"/>
-  </w:style>
-  <w:style w:type="paragraph" w:customStyle="1" w:styleId="8DBE18866765429F9FFE0AE22AA87749">
-    <w:name w:val="8DBE18866765429F9FFE0AE22AA87749"/>
-  </w:style>
   <w:style w:type="character" w:styleId="PlaceholderText">
     <w:name w:val="Placeholder Text"/>
     <w:basedOn w:val="DefaultParagraphFont"/>
@@ -15425,12 +15428,6 @@
     <w:rPr>
       <w:color w:val="808080"/>
     </w:rPr>
-  </w:style>
-  <w:style w:type="paragraph" w:customStyle="1" w:styleId="7CB1F7AEC1374553B4B093091D30DB0B">
-    <w:name w:val="7CB1F7AEC1374553B4B093091D30DB0B"/>
-  </w:style>
-  <w:style w:type="paragraph" w:customStyle="1" w:styleId="9844C43AC9354085811AD596CE37D7BF">
-    <w:name w:val="9844C43AC9354085811AD596CE37D7BF"/>
   </w:style>
   <w:style w:type="paragraph" w:customStyle="1" w:styleId="D62BC9813F5148489F7C932B2AEC7DE5">
     <w:name w:val="D62BC9813F5148489F7C932B2AEC7DE5"/>
@@ -15684,4 +15681,10 @@
     <ds:schemaRef ds:uri="http://schemas.openxmlformats.org/officeDocument/2006/bibliography"/>
   </ds:schemaRefs>
 </ds:datastoreItem>
+</file>
+
+<file path=docMetadata/LabelInfo.xml><?xml version="1.0" encoding="utf-8"?>
+<clbl:labelList xmlns:clbl="http://schemas.microsoft.com/office/2020/mipLabelMetadata">
+  <clbl:label id="{d9290083-bd2f-48a2-8ac5-09a524b17d15}" enabled="1" method="Privileged" siteId="{b9fec68c-c92d-461e-9a97-3d03a0f18b82}" contentBits="1" removed="0"/>
+</clbl:labelList>
 </file>
</xml_diff>